<commit_message>
finish week 5 inverted session 2
</commit_message>
<xml_diff>
--- a/assignment_2/assignment_2.docx
+++ b/assignment_2/assignment_2.docx
@@ -303,6 +303,200 @@
           <w:lang w:val="en-CA"/>
         </w:rPr>
         <w:t>. Must prove this to use</w:t>
+      </w:r>
+    </w:p>
+    <w:p>
+      <w:pPr>
+        <w:pStyle w:val="ListParagraph"/>
+        <w:numPr>
+          <w:ilvl w:val="0"/>
+          <w:numId w:val="29"/>
+        </w:numPr>
+        <w:rPr>
+          <w:rFonts w:eastAsiaTheme="minorEastAsia"/>
+          <w:lang w:val="en-CA"/>
+        </w:rPr>
+      </w:pPr>
+      <w:r>
+        <w:rPr>
+          <w:rFonts w:eastAsiaTheme="minorEastAsia"/>
+          <w:lang w:val="en-CA"/>
+        </w:rPr>
+        <w:t>Not proving Claim 1 from lecture notes 3a, but rather that the number of hash functions in the set has a certain property</w:t>
+      </w:r>
+    </w:p>
+    <w:p>
+      <w:pPr>
+        <w:ind w:left="360"/>
+        <w:rPr>
+          <w:rFonts w:eastAsiaTheme="minorEastAsia"/>
+          <w:lang w:val="en-CA"/>
+        </w:rPr>
+      </w:pPr>
+      <w:r>
+        <w:rPr>
+          <w:rFonts w:eastAsiaTheme="minorEastAsia"/>
+          <w:lang w:val="en-CA"/>
+        </w:rPr>
+        <w:t xml:space="preserve">Alternate wording: We are given a set of hash functions all of whose domains are </w:t>
+      </w:r>
+      <m:oMath>
+        <m:r>
+          <w:rPr>
+            <w:rFonts w:ascii="Cambria Math" w:eastAsiaTheme="minorEastAsia" w:hAnsi="Cambria Math"/>
+            <w:lang w:val="en-CA"/>
+          </w:rPr>
+          <m:t>U</m:t>
+        </m:r>
+      </m:oMath>
+      <w:r>
+        <w:rPr>
+          <w:rFonts w:eastAsiaTheme="minorEastAsia"/>
+          <w:lang w:val="en-CA"/>
+        </w:rPr>
+        <w:t xml:space="preserve"> and co-domains are </w:t>
+      </w:r>
+      <m:oMath>
+        <m:d>
+          <m:dPr>
+            <m:begChr m:val="{"/>
+            <m:endChr m:val="}"/>
+            <m:ctrlPr>
+              <w:rPr>
+                <w:rFonts w:ascii="Cambria Math" w:eastAsiaTheme="minorEastAsia" w:hAnsi="Cambria Math"/>
+                <w:i/>
+                <w:lang w:val="en-CA"/>
+              </w:rPr>
+            </m:ctrlPr>
+          </m:dPr>
+          <m:e>
+            <m:r>
+              <w:rPr>
+                <w:rFonts w:ascii="Cambria Math" w:eastAsiaTheme="minorEastAsia" w:hAnsi="Cambria Math"/>
+                <w:lang w:val="en-CA"/>
+              </w:rPr>
+              <m:t>0, 1, …, m-1</m:t>
+            </m:r>
+          </m:e>
+        </m:d>
+      </m:oMath>
+      <w:r>
+        <w:rPr>
+          <w:rFonts w:eastAsiaTheme="minorEastAsia"/>
+          <w:lang w:val="en-CA"/>
+        </w:rPr>
+        <w:t xml:space="preserve">. Need to prove that this set is indeed universal, where universal means: given any two distinct </w:t>
+      </w:r>
+      <m:oMath>
+        <m:r>
+          <w:rPr>
+            <w:rFonts w:ascii="Cambria Math" w:eastAsiaTheme="minorEastAsia" w:hAnsi="Cambria Math"/>
+            <w:lang w:val="en-CA"/>
+          </w:rPr>
+          <m:t>k, l∈U</m:t>
+        </m:r>
+      </m:oMath>
+      <w:r>
+        <w:rPr>
+          <w:rFonts w:eastAsiaTheme="minorEastAsia"/>
+          <w:lang w:val="en-CA"/>
+        </w:rPr>
+        <w:t xml:space="preserve">, the number of functions </w:t>
+      </w:r>
+      <m:oMath>
+        <m:r>
+          <w:rPr>
+            <w:rFonts w:ascii="Cambria Math" w:eastAsiaTheme="minorEastAsia" w:hAnsi="Cambria Math"/>
+            <w:lang w:val="en-CA"/>
+          </w:rPr>
+          <m:t>f</m:t>
+        </m:r>
+      </m:oMath>
+      <w:r>
+        <w:rPr>
+          <w:rFonts w:eastAsiaTheme="minorEastAsia"/>
+          <w:lang w:val="en-CA"/>
+        </w:rPr>
+        <w:t xml:space="preserve"> in that set of functions given for which </w:t>
+      </w:r>
+      <m:oMath>
+        <m:r>
+          <w:rPr>
+            <w:rFonts w:ascii="Cambria Math" w:eastAsiaTheme="minorEastAsia" w:hAnsi="Cambria Math"/>
+            <w:lang w:val="en-CA"/>
+          </w:rPr>
+          <m:t>f</m:t>
+        </m:r>
+        <m:d>
+          <m:dPr>
+            <m:ctrlPr>
+              <w:rPr>
+                <w:rFonts w:ascii="Cambria Math" w:eastAsiaTheme="minorEastAsia" w:hAnsi="Cambria Math"/>
+                <w:i/>
+                <w:lang w:val="en-CA"/>
+              </w:rPr>
+            </m:ctrlPr>
+          </m:dPr>
+          <m:e>
+            <m:r>
+              <w:rPr>
+                <w:rFonts w:ascii="Cambria Math" w:eastAsiaTheme="minorEastAsia" w:hAnsi="Cambria Math"/>
+                <w:lang w:val="en-CA"/>
+              </w:rPr>
+              <m:t>k</m:t>
+            </m:r>
+          </m:e>
+        </m:d>
+        <m:r>
+          <w:rPr>
+            <w:rFonts w:ascii="Cambria Math" w:eastAsiaTheme="minorEastAsia" w:hAnsi="Cambria Math"/>
+            <w:lang w:val="en-CA"/>
+          </w:rPr>
+          <m:t>=f</m:t>
+        </m:r>
+        <m:d>
+          <m:dPr>
+            <m:ctrlPr>
+              <w:rPr>
+                <w:rFonts w:ascii="Cambria Math" w:eastAsiaTheme="minorEastAsia" w:hAnsi="Cambria Math"/>
+                <w:i/>
+                <w:lang w:val="en-CA"/>
+              </w:rPr>
+            </m:ctrlPr>
+          </m:dPr>
+          <m:e>
+            <m:r>
+              <w:rPr>
+                <w:rFonts w:ascii="Cambria Math" w:eastAsiaTheme="minorEastAsia" w:hAnsi="Cambria Math"/>
+                <w:lang w:val="en-CA"/>
+              </w:rPr>
+              <m:t>l</m:t>
+            </m:r>
+          </m:e>
+        </m:d>
+      </m:oMath>
+      <w:r>
+        <w:rPr>
+          <w:rFonts w:eastAsiaTheme="minorEastAsia"/>
+          <w:lang w:val="en-CA"/>
+        </w:rPr>
+        <w:t xml:space="preserve"> is at most the cardinality of the set divided by </w:t>
+      </w:r>
+      <m:oMath>
+        <m:r>
+          <w:rPr>
+            <w:rFonts w:ascii="Cambria Math" w:eastAsiaTheme="minorEastAsia" w:hAnsi="Cambria Math"/>
+            <w:lang w:val="en-CA"/>
+          </w:rPr>
+          <m:t>m</m:t>
+        </m:r>
+      </m:oMath>
+      <w:r>
+        <w:rPr>
+          <w:rFonts w:eastAsiaTheme="minorEastAsia"/>
+          <w:lang w:val="en-CA"/>
+        </w:rPr>
+        <w:t>.</w:t>
       </w:r>
     </w:p>
     <w:p>
@@ -1707,7 +1901,10 @@
       <w:pStyle w:val="Title"/>
     </w:pPr>
     <w:r>
-      <w:t>Assignment 1</w:t>
+      <w:t xml:space="preserve">Assignment </w:t>
+    </w:r>
+    <w:r>
+      <w:t>2</w:t>
     </w:r>
   </w:p>
 </w:hdr>

</xml_diff>

<commit_message>
finish a2q4, finalize code for a2q4
</commit_message>
<xml_diff>
--- a/assignment_2/assignment_2.docx
+++ b/assignment_2/assignment_2.docx
@@ -483,7 +483,7 @@
             <w:rFonts w:ascii="Cambria Math" w:eastAsiaTheme="minorEastAsia" w:hAnsi="Cambria Math"/>
             <w:lang w:val="en-CA"/>
           </w:rPr>
-          <m:t>f∈</m:t>
+          <m:t>f</m:t>
         </m:r>
         <m:r>
           <m:rPr>
@@ -493,7 +493,7 @@
             <w:rFonts w:ascii="Cambria Math" w:eastAsiaTheme="minorEastAsia" w:hAnsi="Cambria Math"/>
             <w:lang w:val="en-CA"/>
           </w:rPr>
-          <m:t>F</m:t>
+          <m:t>∈F</m:t>
         </m:r>
       </m:oMath>
       <w:r>
@@ -738,13 +738,7 @@
                     <w:rPr>
                       <w:rFonts w:ascii="Cambria Math" w:eastAsiaTheme="minorEastAsia" w:hAnsi="Cambria Math"/>
                     </w:rPr>
-                    <m:t>=</m:t>
-                  </m:r>
-                  <m:r>
-                    <w:rPr>
-                      <w:rFonts w:ascii="Cambria Math" w:eastAsiaTheme="minorEastAsia" w:hAnsi="Cambria Math"/>
-                    </w:rPr>
-                    <m:t>f</m:t>
+                    <m:t>=f</m:t>
                   </m:r>
                   <m:d>
                     <m:dPr>
@@ -790,7 +784,7 @@
                 <w:rPr>
                   <w:rFonts w:ascii="Cambria Math" w:eastAsiaTheme="minorEastAsia" w:hAnsi="Cambria Math"/>
                 </w:rPr>
-                <m:t xml:space="preserve"># hash functions in </m:t>
+                <m:t># hash functions in</m:t>
               </m:r>
               <m:r>
                 <m:rPr>
@@ -799,13 +793,13 @@
                 <w:rPr>
                   <w:rFonts w:ascii="Cambria Math" w:eastAsiaTheme="minorEastAsia" w:hAnsi="Cambria Math"/>
                 </w:rPr>
-                <m:t>F</m:t>
+                <m:t xml:space="preserve"> F </m:t>
               </m:r>
               <m:r>
                 <w:rPr>
                   <w:rFonts w:ascii="Cambria Math" w:eastAsiaTheme="minorEastAsia" w:hAnsi="Cambria Math"/>
                 </w:rPr>
-                <m:t xml:space="preserve"> for which k and l collide</m:t>
+                <m:t>for which k and l collide</m:t>
               </m:r>
             </m:num>
             <m:den>
@@ -813,7 +807,7 @@
                 <w:rPr>
                   <w:rFonts w:ascii="Cambria Math" w:eastAsiaTheme="minorEastAsia" w:hAnsi="Cambria Math"/>
                 </w:rPr>
-                <m:t xml:space="preserve">total # hash functions in </m:t>
+                <m:t>total # hash functions in</m:t>
               </m:r>
               <m:r>
                 <m:rPr>
@@ -822,7 +816,7 @@
                 <w:rPr>
                   <w:rFonts w:ascii="Cambria Math" w:eastAsiaTheme="minorEastAsia" w:hAnsi="Cambria Math"/>
                 </w:rPr>
-                <m:t>F</m:t>
+                <m:t xml:space="preserve"> F</m:t>
               </m:r>
             </m:den>
           </m:f>
@@ -901,13 +895,7 @@
                     <w:rPr>
                       <w:rFonts w:ascii="Cambria Math" w:eastAsiaTheme="minorEastAsia" w:hAnsi="Cambria Math"/>
                     </w:rPr>
-                    <m:t>=</m:t>
-                  </m:r>
-                  <m:r>
-                    <w:rPr>
-                      <w:rFonts w:ascii="Cambria Math" w:eastAsiaTheme="minorEastAsia" w:hAnsi="Cambria Math"/>
-                    </w:rPr>
-                    <m:t>f</m:t>
+                    <m:t>=f</m:t>
                   </m:r>
                   <m:d>
                     <m:dPr>
@@ -3910,23 +3898,7 @@
                 <w:szCs w:val="24"/>
                 <w:lang w:val="en-CA"/>
               </w:rPr>
-              <m:t>4, 1</m:t>
-            </m:r>
-            <m:r>
-              <w:rPr>
-                <w:rFonts w:ascii="Cambria Math" w:eastAsiaTheme="minorEastAsia" w:hAnsi="Cambria Math"/>
-                <w:szCs w:val="24"/>
-                <w:lang w:val="en-CA"/>
-              </w:rPr>
-              <m:t>3</m:t>
-            </m:r>
-            <m:r>
-              <w:rPr>
-                <w:rFonts w:ascii="Cambria Math" w:eastAsiaTheme="minorEastAsia" w:hAnsi="Cambria Math"/>
-                <w:szCs w:val="24"/>
-                <w:lang w:val="en-CA"/>
-              </w:rPr>
-              <m:t>, 9</m:t>
+              <m:t>4, 13, 9</m:t>
             </m:r>
           </m:e>
         </m:d>
@@ -5740,15 +5712,7 @@
             <w:szCs w:val="24"/>
             <w:lang w:val="en-CA"/>
           </w:rPr>
-          <m:t>&lt;</m:t>
-        </m:r>
-        <m:r>
-          <w:rPr>
-            <w:rFonts w:ascii="Cambria Math" w:eastAsiaTheme="minorEastAsia" w:hAnsi="Cambria Math"/>
-            <w:szCs w:val="24"/>
-            <w:lang w:val="en-CA"/>
-          </w:rPr>
-          <m:t>m</m:t>
+          <m:t>&lt;m</m:t>
         </m:r>
       </m:oMath>
       <w:r>
@@ -6820,15 +6784,7 @@
                   <w:szCs w:val="24"/>
                   <w:lang w:val="en-CA"/>
                 </w:rPr>
-                <m:t xml:space="preserve">2 values&lt;m from </m:t>
-              </m:r>
-              <m:r>
-                <w:rPr>
-                  <w:rFonts w:ascii="Cambria Math" w:eastAsiaTheme="minorEastAsia" w:hAnsi="Cambria Math"/>
-                  <w:szCs w:val="24"/>
-                  <w:lang w:val="en-CA"/>
-                </w:rPr>
-                <m:t>subarra</m:t>
+                <m:t>2 values&lt;m from subarra</m:t>
               </m:r>
               <m:sSub>
                 <m:sSubPr>
@@ -6991,15 +6947,7 @@
                   <w:szCs w:val="24"/>
                   <w:lang w:val="en-CA"/>
                 </w:rPr>
-                <m:t xml:space="preserve">2 values&gt;m from </m:t>
-              </m:r>
-              <m:r>
-                <w:rPr>
-                  <w:rFonts w:ascii="Cambria Math" w:eastAsiaTheme="minorEastAsia" w:hAnsi="Cambria Math"/>
-                  <w:szCs w:val="24"/>
-                  <w:lang w:val="en-CA"/>
-                </w:rPr>
-                <m:t>subarra</m:t>
+                <m:t>2 values&gt;m from subarra</m:t>
               </m:r>
               <m:sSub>
                 <m:sSubPr>
@@ -9099,13 +9047,7 @@
           <w:rPr>
             <w:rFonts w:ascii="Cambria Math" w:eastAsiaTheme="minorEastAsia" w:hAnsi="Cambria Math"/>
           </w:rPr>
-          <m:t>k</m:t>
-        </m:r>
-        <m:r>
-          <w:rPr>
-            <w:rFonts w:ascii="Cambria Math" w:eastAsiaTheme="minorEastAsia" w:hAnsi="Cambria Math"/>
-          </w:rPr>
-          <m:t>=1</m:t>
+          <m:t>k=1</m:t>
         </m:r>
       </m:oMath>
       <w:r>
@@ -10951,7 +10893,7 @@
         <w:pStyle w:val="ListParagraph"/>
         <w:numPr>
           <w:ilvl w:val="0"/>
-          <w:numId w:val="29"/>
+          <w:numId w:val="32"/>
         </w:numPr>
         <w:rPr>
           <w:rFonts w:eastAsiaTheme="minorEastAsia"/>
@@ -10964,10 +10906,48 @@
       <w:r>
         <w:rPr>
           <w:rFonts w:eastAsiaTheme="minorEastAsia"/>
-          <w:szCs w:val="24"/>
-          <w:lang w:val="en-CA"/>
-        </w:rPr>
-        <w:t xml:space="preserve">The size of the input, </w:t>
+          <w:b/>
+          <w:bCs/>
+          <w:szCs w:val="24"/>
+          <w:lang w:val="en-CA"/>
+        </w:rPr>
+        <w:t xml:space="preserve">Polynomial-Time </w:t>
+      </w:r>
+      <w:r>
+        <w:rPr>
+          <w:rFonts w:eastAsiaTheme="minorEastAsia"/>
+          <w:b/>
+          <w:bCs/>
+          <w:szCs w:val="24"/>
+          <w:lang w:val="en-CA"/>
+        </w:rPr>
+        <w:t>Algorithm Description, Correctness, and Analysis</w:t>
+      </w:r>
+      <w:r>
+        <w:rPr>
+          <w:rFonts w:eastAsiaTheme="minorEastAsia"/>
+          <w:szCs w:val="24"/>
+          <w:lang w:val="en-CA"/>
+        </w:rPr>
+        <w:t xml:space="preserve"> </w:t>
+      </w:r>
+    </w:p>
+    <w:p>
+      <w:pPr>
+        <w:ind w:left="720" w:firstLine="720"/>
+        <w:rPr>
+          <w:rFonts w:eastAsiaTheme="minorEastAsia"/>
+          <w:szCs w:val="24"/>
+          <w:lang w:val="en-CA"/>
+        </w:rPr>
+      </w:pPr>
+      <w:r>
+        <w:rPr>
+          <w:rFonts w:eastAsiaTheme="minorEastAsia"/>
+          <w:szCs w:val="24"/>
+          <w:lang w:val="en-CA"/>
+        </w:rPr>
+        <w:t xml:space="preserve">The algorithm starts by initializing a list of </w:t>
       </w:r>
       <m:oMath>
         <m:r>
@@ -10976,16 +10956,16 @@
             <w:szCs w:val="24"/>
             <w:lang w:val="en-CA"/>
           </w:rPr>
-          <m:t>n</m:t>
-        </m:r>
-      </m:oMath>
-      <w:r>
-        <w:rPr>
-          <w:rFonts w:eastAsiaTheme="minorEastAsia"/>
-          <w:szCs w:val="24"/>
-          <w:lang w:val="en-CA"/>
-        </w:rPr>
-        <w:t xml:space="preserve">, is the size of the graph: </w:t>
+          <m:t>distances</m:t>
+        </m:r>
+      </m:oMath>
+      <w:r>
+        <w:rPr>
+          <w:rFonts w:eastAsiaTheme="minorEastAsia"/>
+          <w:szCs w:val="24"/>
+          <w:lang w:val="en-CA"/>
+        </w:rPr>
+        <w:t xml:space="preserve"> all to </w:t>
       </w:r>
       <m:oMath>
         <m:r>
@@ -10994,8 +10974,1736 @@
             <w:szCs w:val="24"/>
             <w:lang w:val="en-CA"/>
           </w:rPr>
-          <m:t>n=</m:t>
-        </m:r>
+          <m:t>infinity</m:t>
+        </m:r>
+      </m:oMath>
+      <w:r>
+        <w:rPr>
+          <w:rFonts w:eastAsiaTheme="minorEastAsia"/>
+          <w:szCs w:val="24"/>
+          <w:lang w:val="en-CA"/>
+        </w:rPr>
+        <w:t xml:space="preserve"> to represent the shortest distances from the source vertex to every other vertex, and a </w:t>
+      </w:r>
+      <m:oMath>
+        <m:r>
+          <w:rPr>
+            <w:rFonts w:ascii="Cambria Math" w:eastAsiaTheme="minorEastAsia" w:hAnsi="Cambria Math"/>
+            <w:szCs w:val="24"/>
+            <w:lang w:val="en-CA"/>
+          </w:rPr>
+          <m:t>visited</m:t>
+        </m:r>
+      </m:oMath>
+      <w:r>
+        <w:rPr>
+          <w:rFonts w:eastAsiaTheme="minorEastAsia"/>
+          <w:szCs w:val="24"/>
+          <w:lang w:val="en-CA"/>
+        </w:rPr>
+        <w:t xml:space="preserve"> list all to </w:t>
+      </w:r>
+      <m:oMath>
+        <m:r>
+          <w:rPr>
+            <w:rFonts w:ascii="Cambria Math" w:eastAsiaTheme="minorEastAsia" w:hAnsi="Cambria Math"/>
+            <w:szCs w:val="24"/>
+            <w:lang w:val="en-CA"/>
+          </w:rPr>
+          <m:t>false</m:t>
+        </m:r>
+      </m:oMath>
+      <w:r>
+        <w:rPr>
+          <w:rFonts w:eastAsiaTheme="minorEastAsia"/>
+          <w:szCs w:val="24"/>
+          <w:lang w:val="en-CA"/>
+        </w:rPr>
+        <w:t xml:space="preserve"> to keep track of already visited vertices. </w:t>
+      </w:r>
+      <w:r>
+        <w:rPr>
+          <w:rFonts w:eastAsiaTheme="minorEastAsia"/>
+          <w:szCs w:val="24"/>
+          <w:lang w:val="en-CA"/>
+        </w:rPr>
+        <w:t xml:space="preserve">The source vertex is set to a distance of </w:t>
+      </w:r>
+      <m:oMath>
+        <m:r>
+          <w:rPr>
+            <w:rFonts w:ascii="Cambria Math" w:eastAsiaTheme="minorEastAsia" w:hAnsi="Cambria Math"/>
+            <w:szCs w:val="24"/>
+            <w:lang w:val="en-CA"/>
+          </w:rPr>
+          <m:t>0</m:t>
+        </m:r>
+      </m:oMath>
+      <w:r>
+        <w:rPr>
+          <w:rFonts w:eastAsiaTheme="minorEastAsia"/>
+          <w:szCs w:val="24"/>
+          <w:lang w:val="en-CA"/>
+        </w:rPr>
+        <w:t>, and</w:t>
+      </w:r>
+      <w:r>
+        <w:rPr>
+          <w:rFonts w:eastAsiaTheme="minorEastAsia"/>
+          <w:szCs w:val="24"/>
+          <w:lang w:val="en-CA"/>
+        </w:rPr>
+        <w:t xml:space="preserve"> then</w:t>
+      </w:r>
+      <w:r>
+        <w:rPr>
+          <w:rFonts w:eastAsiaTheme="minorEastAsia"/>
+          <w:szCs w:val="24"/>
+          <w:lang w:val="en-CA"/>
+        </w:rPr>
+        <w:t xml:space="preserve"> the </w:t>
+      </w:r>
+      <m:oMath>
+        <m:r>
+          <w:rPr>
+            <w:rFonts w:ascii="Cambria Math" w:eastAsiaTheme="minorEastAsia" w:hAnsi="Cambria Math"/>
+            <w:szCs w:val="24"/>
+            <w:lang w:val="en-CA"/>
+          </w:rPr>
+          <m:t>getShortestPaths</m:t>
+        </m:r>
+      </m:oMath>
+      <w:r>
+        <w:rPr>
+          <w:rFonts w:eastAsiaTheme="minorEastAsia"/>
+          <w:szCs w:val="24"/>
+          <w:lang w:val="en-CA"/>
+        </w:rPr>
+        <w:t xml:space="preserve"> </w:t>
+      </w:r>
+      <w:r>
+        <w:rPr>
+          <w:rFonts w:eastAsiaTheme="minorEastAsia"/>
+          <w:szCs w:val="24"/>
+          <w:lang w:val="en-CA"/>
+        </w:rPr>
+        <w:t xml:space="preserve">function </w:t>
+      </w:r>
+      <w:r>
+        <w:rPr>
+          <w:rFonts w:eastAsiaTheme="minorEastAsia"/>
+          <w:szCs w:val="24"/>
+          <w:lang w:val="en-CA"/>
+        </w:rPr>
+        <w:t xml:space="preserve">is invoked. </w:t>
+      </w:r>
+      <w:r>
+        <w:rPr>
+          <w:rFonts w:eastAsiaTheme="minorEastAsia"/>
+          <w:szCs w:val="24"/>
+          <w:lang w:val="en-CA"/>
+        </w:rPr>
+        <w:t xml:space="preserve">This method performs Dijkstra’s algorithm to determine the shortest paths. </w:t>
+      </w:r>
+      <w:r>
+        <w:rPr>
+          <w:rFonts w:eastAsiaTheme="minorEastAsia"/>
+          <w:szCs w:val="24"/>
+          <w:lang w:val="en-CA"/>
+        </w:rPr>
+        <w:t xml:space="preserve">For each vertex, the minimum distance from all adjacent vertices to said vertex is computed via </w:t>
+      </w:r>
+      <m:oMath>
+        <m:r>
+          <w:rPr>
+            <w:rFonts w:ascii="Cambria Math" w:eastAsiaTheme="minorEastAsia" w:hAnsi="Cambria Math"/>
+            <w:szCs w:val="24"/>
+            <w:lang w:val="en-CA"/>
+          </w:rPr>
+          <m:t>getMinDistance</m:t>
+        </m:r>
+      </m:oMath>
+      <w:r>
+        <w:rPr>
+          <w:rFonts w:eastAsiaTheme="minorEastAsia"/>
+          <w:szCs w:val="24"/>
+          <w:lang w:val="en-CA"/>
+        </w:rPr>
+        <w:t xml:space="preserve">. </w:t>
+      </w:r>
+      <w:r>
+        <w:rPr>
+          <w:rFonts w:eastAsiaTheme="minorEastAsia"/>
+          <w:szCs w:val="24"/>
+          <w:lang w:val="en-CA"/>
+        </w:rPr>
+        <w:t xml:space="preserve">This is done by iterating through the set of unvisited vertices and storing the lowest one. Once the minimum distance vertex is determined, </w:t>
+      </w:r>
+      <w:r>
+        <w:rPr>
+          <w:rFonts w:eastAsiaTheme="minorEastAsia"/>
+          <w:szCs w:val="24"/>
+          <w:lang w:val="en-CA"/>
+        </w:rPr>
+        <w:t xml:space="preserve">this vertex is marked as visited and the algorithm continues. </w:t>
+      </w:r>
+      <w:r>
+        <w:rPr>
+          <w:rFonts w:eastAsiaTheme="minorEastAsia"/>
+          <w:szCs w:val="24"/>
+          <w:lang w:val="en-CA"/>
+        </w:rPr>
+        <w:t xml:space="preserve">Then, for each adjacent vertex to this visited vertex (i.e., has an edge between them), the </w:t>
+      </w:r>
+      <m:oMath>
+        <m:r>
+          <w:rPr>
+            <w:rFonts w:ascii="Cambria Math" w:eastAsiaTheme="minorEastAsia" w:hAnsi="Cambria Math"/>
+            <w:szCs w:val="24"/>
+            <w:lang w:val="en-CA"/>
+          </w:rPr>
+          <m:t>updateDistance</m:t>
+        </m:r>
+      </m:oMath>
+      <w:r>
+        <w:rPr>
+          <w:rFonts w:eastAsiaTheme="minorEastAsia"/>
+          <w:szCs w:val="24"/>
+          <w:lang w:val="en-CA"/>
+        </w:rPr>
+        <w:t xml:space="preserve"> function is invoked. </w:t>
+      </w:r>
+      <w:r>
+        <w:rPr>
+          <w:rFonts w:eastAsiaTheme="minorEastAsia"/>
+          <w:szCs w:val="24"/>
+          <w:lang w:val="en-CA"/>
+        </w:rPr>
+        <w:t xml:space="preserve">In this method is where the distance updating from Dijkstra’s algorithm is performed, </w:t>
+      </w:r>
+      <w:r>
+        <w:rPr>
+          <w:rFonts w:eastAsiaTheme="minorEastAsia"/>
+          <w:szCs w:val="24"/>
+          <w:lang w:val="en-CA"/>
+        </w:rPr>
+        <w:t>with</w:t>
+      </w:r>
+      <w:r>
+        <w:rPr>
+          <w:rFonts w:eastAsiaTheme="minorEastAsia"/>
+          <w:szCs w:val="24"/>
+          <w:lang w:val="en-CA"/>
+        </w:rPr>
+        <w:t xml:space="preserve"> </w:t>
+      </w:r>
+      <w:r>
+        <w:rPr>
+          <w:rFonts w:eastAsiaTheme="minorEastAsia"/>
+          <w:szCs w:val="24"/>
+          <w:lang w:val="en-CA"/>
+        </w:rPr>
+        <w:t>the following conditional:</w:t>
+      </w:r>
+    </w:p>
+    <w:p>
+      <w:pPr>
+        <w:ind w:left="720"/>
+        <w:rPr>
+          <w:rFonts w:eastAsiaTheme="minorEastAsia"/>
+          <w:szCs w:val="24"/>
+          <w:lang w:val="en-CA"/>
+        </w:rPr>
+      </w:pPr>
+      <m:oMathPara>
+        <m:oMath>
+          <m:r>
+            <w:rPr>
+              <w:rFonts w:ascii="Cambria Math" w:eastAsiaTheme="minorEastAsia" w:hAnsi="Cambria Math"/>
+              <w:szCs w:val="24"/>
+              <w:lang w:val="en-CA"/>
+            </w:rPr>
+            <m:t>distances</m:t>
+          </m:r>
+          <m:d>
+            <m:dPr>
+              <m:begChr m:val="["/>
+              <m:endChr m:val="]"/>
+              <m:ctrlPr>
+                <w:rPr>
+                  <w:rFonts w:ascii="Cambria Math" w:eastAsiaTheme="minorEastAsia" w:hAnsi="Cambria Math"/>
+                  <w:i/>
+                  <w:szCs w:val="24"/>
+                  <w:lang w:val="en-CA"/>
+                </w:rPr>
+              </m:ctrlPr>
+            </m:dPr>
+            <m:e>
+              <m:r>
+                <w:rPr>
+                  <w:rFonts w:ascii="Cambria Math" w:eastAsiaTheme="minorEastAsia" w:hAnsi="Cambria Math"/>
+                  <w:szCs w:val="24"/>
+                  <w:lang w:val="en-CA"/>
+                </w:rPr>
+                <m:t>index</m:t>
+              </m:r>
+            </m:e>
+          </m:d>
+          <m:r>
+            <w:rPr>
+              <w:rFonts w:ascii="Cambria Math" w:eastAsiaTheme="minorEastAsia" w:hAnsi="Cambria Math"/>
+              <w:szCs w:val="24"/>
+              <w:lang w:val="en-CA"/>
+            </w:rPr>
+            <m:t>&gt;distances</m:t>
+          </m:r>
+          <m:d>
+            <m:dPr>
+              <m:begChr m:val="["/>
+              <m:endChr m:val="]"/>
+              <m:ctrlPr>
+                <w:rPr>
+                  <w:rFonts w:ascii="Cambria Math" w:eastAsiaTheme="minorEastAsia" w:hAnsi="Cambria Math"/>
+                  <w:i/>
+                  <w:szCs w:val="24"/>
+                  <w:lang w:val="en-CA"/>
+                </w:rPr>
+              </m:ctrlPr>
+            </m:dPr>
+            <m:e>
+              <m:r>
+                <w:rPr>
+                  <w:rFonts w:ascii="Cambria Math" w:eastAsiaTheme="minorEastAsia" w:hAnsi="Cambria Math"/>
+                  <w:szCs w:val="24"/>
+                  <w:lang w:val="en-CA"/>
+                </w:rPr>
+                <m:t>u</m:t>
+              </m:r>
+            </m:e>
+          </m:d>
+          <m:r>
+            <w:rPr>
+              <w:rFonts w:ascii="Cambria Math" w:eastAsiaTheme="minorEastAsia" w:hAnsi="Cambria Math"/>
+              <w:szCs w:val="24"/>
+              <w:lang w:val="en-CA"/>
+            </w:rPr>
+            <m:t>+value</m:t>
+          </m:r>
+        </m:oMath>
+      </m:oMathPara>
+    </w:p>
+    <w:p>
+      <w:pPr>
+        <w:ind w:left="720" w:firstLine="720"/>
+        <w:rPr>
+          <w:rFonts w:eastAsiaTheme="minorEastAsia"/>
+          <w:szCs w:val="24"/>
+          <w:lang w:val="en-CA"/>
+        </w:rPr>
+      </w:pPr>
+      <w:r>
+        <w:rPr>
+          <w:rFonts w:eastAsiaTheme="minorEastAsia"/>
+          <w:szCs w:val="24"/>
+          <w:lang w:val="en-CA"/>
+        </w:rPr>
+        <w:t xml:space="preserve">This says that if this next vertex distance is larger than the current vertex distance plus the current edge weight, then make this the new next vertex distance. </w:t>
+      </w:r>
+      <w:r>
+        <w:rPr>
+          <w:rFonts w:eastAsiaTheme="minorEastAsia"/>
+          <w:szCs w:val="24"/>
+          <w:lang w:val="en-CA"/>
+        </w:rPr>
+        <w:t>This is done for each vertex, resulting in the shortest paths from the source to every other vertex.</w:t>
+      </w:r>
+    </w:p>
+    <w:p>
+      <w:pPr>
+        <w:ind w:left="720" w:firstLine="720"/>
+        <w:rPr>
+          <w:rFonts w:eastAsiaTheme="minorEastAsia"/>
+          <w:szCs w:val="24"/>
+          <w:lang w:val="en-CA"/>
+        </w:rPr>
+      </w:pPr>
+      <w:r>
+        <w:rPr>
+          <w:rFonts w:eastAsiaTheme="minorEastAsia"/>
+          <w:szCs w:val="24"/>
+          <w:lang w:val="en-CA"/>
+        </w:rPr>
+        <w:t xml:space="preserve">Now that the shortest paths have been obtained, the next step is to determine the number of distinct shortest paths. </w:t>
+      </w:r>
+      <w:r>
+        <w:rPr>
+          <w:rFonts w:eastAsiaTheme="minorEastAsia"/>
+          <w:szCs w:val="24"/>
+          <w:lang w:val="en-CA"/>
+        </w:rPr>
+        <w:t xml:space="preserve">This is done with the </w:t>
+      </w:r>
+      <m:oMath>
+        <m:r>
+          <w:rPr>
+            <w:rFonts w:ascii="Cambria Math" w:eastAsiaTheme="minorEastAsia" w:hAnsi="Cambria Math"/>
+            <w:szCs w:val="24"/>
+            <w:lang w:val="en-CA"/>
+          </w:rPr>
+          <m:t>traverse</m:t>
+        </m:r>
+      </m:oMath>
+      <w:r>
+        <w:rPr>
+          <w:rFonts w:eastAsiaTheme="minorEastAsia"/>
+          <w:szCs w:val="24"/>
+          <w:lang w:val="en-CA"/>
+        </w:rPr>
+        <w:t xml:space="preserve"> method, which also tracks the current vertices, distances, and number of paths. </w:t>
+      </w:r>
+      <w:r>
+        <w:rPr>
+          <w:rFonts w:eastAsiaTheme="minorEastAsia"/>
+          <w:szCs w:val="24"/>
+          <w:lang w:val="en-CA"/>
+        </w:rPr>
+        <w:t xml:space="preserve">This </w:t>
+      </w:r>
+      <w:r>
+        <w:rPr>
+          <w:rFonts w:eastAsiaTheme="minorEastAsia"/>
+          <w:szCs w:val="24"/>
+          <w:lang w:val="en-CA"/>
+        </w:rPr>
+        <w:t xml:space="preserve">method </w:t>
+      </w:r>
+      <w:r>
+        <w:rPr>
+          <w:rFonts w:eastAsiaTheme="minorEastAsia"/>
+          <w:szCs w:val="24"/>
+          <w:lang w:val="en-CA"/>
+        </w:rPr>
+        <w:t xml:space="preserve">is implemented using a modified depth-first search recursive strategy. </w:t>
+      </w:r>
+      <w:r>
+        <w:rPr>
+          <w:rFonts w:eastAsiaTheme="minorEastAsia"/>
+          <w:szCs w:val="24"/>
+          <w:lang w:val="en-CA"/>
+        </w:rPr>
+        <w:t>The base case</w:t>
+      </w:r>
+      <w:r>
+        <w:rPr>
+          <w:rFonts w:eastAsiaTheme="minorEastAsia"/>
+          <w:szCs w:val="24"/>
+          <w:lang w:val="en-CA"/>
+        </w:rPr>
+        <w:t>:</w:t>
+      </w:r>
+      <w:r>
+        <w:rPr>
+          <w:rFonts w:eastAsiaTheme="minorEastAsia"/>
+          <w:szCs w:val="24"/>
+          <w:lang w:val="en-CA"/>
+        </w:rPr>
+        <w:t xml:space="preserve"> if the target vertex has been reached</w:t>
+      </w:r>
+      <w:r>
+        <w:rPr>
+          <w:rFonts w:eastAsiaTheme="minorEastAsia"/>
+          <w:szCs w:val="24"/>
+          <w:lang w:val="en-CA"/>
+        </w:rPr>
+        <w:t xml:space="preserve">, and the target distance has been computed, then add one to the number of paths. </w:t>
+      </w:r>
+      <w:r>
+        <w:rPr>
+          <w:rFonts w:eastAsiaTheme="minorEastAsia"/>
+          <w:szCs w:val="24"/>
+          <w:lang w:val="en-CA"/>
+        </w:rPr>
+        <w:t xml:space="preserve">The recursive case: </w:t>
+      </w:r>
+      <w:r>
+        <w:rPr>
+          <w:rFonts w:eastAsiaTheme="minorEastAsia"/>
+          <w:szCs w:val="24"/>
+          <w:lang w:val="en-CA"/>
+        </w:rPr>
+        <w:t xml:space="preserve">for each adjacent vertex to the current vertex, compute its index and edge weight. </w:t>
+      </w:r>
+      <w:r>
+        <w:rPr>
+          <w:rFonts w:eastAsiaTheme="minorEastAsia"/>
+          <w:szCs w:val="24"/>
+          <w:lang w:val="en-CA"/>
+        </w:rPr>
+        <w:t xml:space="preserve">If the source vertex has been reached, or the vertex has already been visited, then skip over it. </w:t>
+      </w:r>
+      <w:r>
+        <w:rPr>
+          <w:rFonts w:eastAsiaTheme="minorEastAsia"/>
+          <w:szCs w:val="24"/>
+          <w:lang w:val="en-CA"/>
+        </w:rPr>
+        <w:t xml:space="preserve">Else, calculate the new current distance and append this vertex to its current path. </w:t>
+      </w:r>
+      <w:r>
+        <w:rPr>
+          <w:rFonts w:eastAsiaTheme="minorEastAsia"/>
+          <w:szCs w:val="24"/>
+          <w:lang w:val="en-CA"/>
+        </w:rPr>
+        <w:t xml:space="preserve">Then, perform a recursive call with these new index, value, current distance, and current path parameters. </w:t>
+      </w:r>
+      <w:r>
+        <w:rPr>
+          <w:rFonts w:eastAsiaTheme="minorEastAsia"/>
+          <w:szCs w:val="24"/>
+          <w:lang w:val="en-CA"/>
+        </w:rPr>
+        <w:t xml:space="preserve">After the recursive call, subtract the previous current distance and pop off the processed vertex to maintain the backtracking. </w:t>
+      </w:r>
+      <w:r>
+        <w:rPr>
+          <w:rFonts w:eastAsiaTheme="minorEastAsia"/>
+          <w:szCs w:val="24"/>
+          <w:lang w:val="en-CA"/>
+        </w:rPr>
+        <w:t>By the end of th</w:t>
+      </w:r>
+      <w:r>
+        <w:rPr>
+          <w:rFonts w:eastAsiaTheme="minorEastAsia"/>
+          <w:szCs w:val="24"/>
+          <w:lang w:val="en-CA"/>
+        </w:rPr>
+        <w:t>is</w:t>
+      </w:r>
+      <w:r>
+        <w:rPr>
+          <w:rFonts w:eastAsiaTheme="minorEastAsia"/>
+          <w:szCs w:val="24"/>
+          <w:lang w:val="en-CA"/>
+        </w:rPr>
+        <w:t xml:space="preserve"> traversal, the final number of distinct shortest paths is obtained.</w:t>
+      </w:r>
+    </w:p>
+    <w:p>
+      <w:pPr>
+        <w:ind w:left="720" w:firstLine="720"/>
+        <w:rPr>
+          <w:rFonts w:eastAsiaTheme="minorEastAsia"/>
+          <w:szCs w:val="24"/>
+          <w:lang w:val="en-CA"/>
+        </w:rPr>
+      </w:pPr>
+      <w:r>
+        <w:rPr>
+          <w:rFonts w:eastAsiaTheme="minorEastAsia"/>
+          <w:szCs w:val="24"/>
+          <w:lang w:val="en-CA"/>
+        </w:rPr>
+        <w:lastRenderedPageBreak/>
+        <w:t xml:space="preserve">To prove correctness, the two main parts of the algorithm will be proven separately: the use of Dijkstra’s algorithm for shortest paths, and the traversal of the graph to determine number of distinct shortest paths. </w:t>
+      </w:r>
+      <w:r>
+        <w:rPr>
+          <w:rFonts w:eastAsiaTheme="minorEastAsia"/>
+          <w:szCs w:val="24"/>
+          <w:lang w:val="en-CA"/>
+        </w:rPr>
+        <w:t>For Dijkstra’s, prove:</w:t>
+      </w:r>
+    </w:p>
+    <w:p>
+      <w:pPr>
+        <w:ind w:left="720" w:firstLine="720"/>
+        <w:rPr>
+          <w:rFonts w:eastAsiaTheme="minorEastAsia"/>
+        </w:rPr>
+      </w:pPr>
+      <w:r>
+        <w:rPr>
+          <w:rFonts w:eastAsiaTheme="minorEastAsia"/>
+          <w:i/>
+          <w:iCs/>
+        </w:rPr>
+        <w:t xml:space="preserve">For every vertex </w:t>
+      </w:r>
+      <m:oMath>
+        <m:r>
+          <w:rPr>
+            <w:rFonts w:ascii="Cambria Math" w:eastAsiaTheme="minorEastAsia" w:hAnsi="Cambria Math"/>
+          </w:rPr>
+          <m:t>u</m:t>
+        </m:r>
+      </m:oMath>
+      <w:r>
+        <w:rPr>
+          <w:rFonts w:eastAsiaTheme="minorEastAsia"/>
+          <w:i/>
+          <w:iCs/>
+        </w:rPr>
+        <w:t xml:space="preserve"> that is reachable from </w:t>
+      </w:r>
+      <m:oMath>
+        <m:r>
+          <w:rPr>
+            <w:rFonts w:ascii="Cambria Math" w:eastAsiaTheme="minorEastAsia" w:hAnsi="Cambria Math"/>
+          </w:rPr>
+          <m:t>s</m:t>
+        </m:r>
+      </m:oMath>
+      <w:r>
+        <w:rPr>
+          <w:rFonts w:eastAsiaTheme="minorEastAsia"/>
+          <w:i/>
+          <w:iCs/>
+        </w:rPr>
+        <w:t xml:space="preserve">, at the moment u is extracted from the priority queue, it is the case </w:t>
+      </w:r>
+      <w:r>
+        <w:rPr>
+          <w:rFonts w:eastAsiaTheme="minorEastAsia"/>
+          <w:i/>
+          <w:iCs/>
+        </w:rPr>
+        <w:t xml:space="preserve">that </w:t>
+      </w:r>
+      <m:oMath>
+        <m:r>
+          <w:rPr>
+            <w:rFonts w:ascii="Cambria Math" w:eastAsiaTheme="minorEastAsia" w:hAnsi="Cambria Math"/>
+          </w:rPr>
+          <m:t>dist</m:t>
+        </m:r>
+        <m:d>
+          <m:dPr>
+            <m:ctrlPr>
+              <w:rPr>
+                <w:rFonts w:ascii="Cambria Math" w:eastAsiaTheme="minorEastAsia" w:hAnsi="Cambria Math"/>
+                <w:i/>
+                <w:iCs/>
+              </w:rPr>
+            </m:ctrlPr>
+          </m:dPr>
+          <m:e>
+            <m:r>
+              <w:rPr>
+                <w:rFonts w:ascii="Cambria Math" w:eastAsiaTheme="minorEastAsia" w:hAnsi="Cambria Math"/>
+              </w:rPr>
+              <m:t>u</m:t>
+            </m:r>
+          </m:e>
+        </m:d>
+        <m:r>
+          <w:rPr>
+            <w:rFonts w:ascii="Cambria Math" w:eastAsiaTheme="minorEastAsia" w:hAnsi="Cambria Math"/>
+          </w:rPr>
+          <m:t>=</m:t>
+        </m:r>
+        <m:r>
+          <w:rPr>
+            <w:rFonts w:ascii="Cambria Math" w:eastAsiaTheme="minorEastAsia" w:hAnsi="Cambria Math"/>
+          </w:rPr>
+          <m:t>δ</m:t>
+        </m:r>
+        <m:d>
+          <m:dPr>
+            <m:ctrlPr>
+              <w:rPr>
+                <w:rFonts w:ascii="Cambria Math" w:eastAsiaTheme="minorEastAsia" w:hAnsi="Cambria Math"/>
+                <w:i/>
+                <w:iCs/>
+              </w:rPr>
+            </m:ctrlPr>
+          </m:dPr>
+          <m:e>
+            <m:r>
+              <w:rPr>
+                <w:rFonts w:ascii="Cambria Math" w:eastAsiaTheme="minorEastAsia" w:hAnsi="Cambria Math"/>
+              </w:rPr>
+              <m:t>s, u</m:t>
+            </m:r>
+          </m:e>
+        </m:d>
+      </m:oMath>
+      <w:r>
+        <w:rPr>
+          <w:rFonts w:eastAsiaTheme="minorEastAsia"/>
+          <w:i/>
+          <w:iCs/>
+        </w:rPr>
+        <w:t>.</w:t>
+      </w:r>
+      <w:r>
+        <w:rPr>
+          <w:rFonts w:eastAsiaTheme="minorEastAsia"/>
+        </w:rPr>
+        <w:t xml:space="preserve"> </w:t>
+      </w:r>
+    </w:p>
+    <w:p>
+      <w:pPr>
+        <w:ind w:left="1298" w:firstLine="142"/>
+        <w:rPr>
+          <w:rFonts w:eastAsiaTheme="minorEastAsia"/>
+        </w:rPr>
+      </w:pPr>
+      <w:r>
+        <w:rPr>
+          <w:rFonts w:eastAsiaTheme="minorEastAsia"/>
+        </w:rPr>
+        <w:t>Derive</w:t>
+      </w:r>
+      <w:r>
+        <w:rPr>
+          <w:rFonts w:eastAsiaTheme="minorEastAsia"/>
+        </w:rPr>
+        <w:t xml:space="preserve"> a contradiction to </w:t>
+      </w:r>
+      <w:r>
+        <w:rPr>
+          <w:rFonts w:eastAsiaTheme="minorEastAsia"/>
+        </w:rPr>
+        <w:t>a</w:t>
+      </w:r>
+      <w:r>
+        <w:rPr>
+          <w:rFonts w:eastAsiaTheme="minorEastAsia"/>
+        </w:rPr>
+        <w:t xml:space="preserve"> claim that </w:t>
+      </w:r>
+      <m:oMath>
+        <m:r>
+          <w:rPr>
+            <w:rFonts w:ascii="Cambria Math" w:eastAsiaTheme="minorEastAsia" w:hAnsi="Cambria Math"/>
+          </w:rPr>
+          <m:t>dist</m:t>
+        </m:r>
+        <m:d>
+          <m:dPr>
+            <m:ctrlPr>
+              <w:rPr>
+                <w:rFonts w:ascii="Cambria Math" w:eastAsiaTheme="minorEastAsia" w:hAnsi="Cambria Math"/>
+                <w:i/>
+              </w:rPr>
+            </m:ctrlPr>
+          </m:dPr>
+          <m:e>
+            <m:r>
+              <w:rPr>
+                <w:rFonts w:ascii="Cambria Math" w:eastAsiaTheme="minorEastAsia" w:hAnsi="Cambria Math"/>
+              </w:rPr>
+              <m:t>u</m:t>
+            </m:r>
+          </m:e>
+        </m:d>
+        <m:r>
+          <w:rPr>
+            <w:rFonts w:ascii="Cambria Math" w:eastAsiaTheme="minorEastAsia" w:hAnsi="Cambria Math"/>
+          </w:rPr>
+          <m:t>≠δ</m:t>
+        </m:r>
+        <m:d>
+          <m:dPr>
+            <m:ctrlPr>
+              <w:rPr>
+                <w:rFonts w:ascii="Cambria Math" w:eastAsiaTheme="minorEastAsia" w:hAnsi="Cambria Math"/>
+                <w:i/>
+              </w:rPr>
+            </m:ctrlPr>
+          </m:dPr>
+          <m:e>
+            <m:r>
+              <w:rPr>
+                <w:rFonts w:ascii="Cambria Math" w:eastAsiaTheme="minorEastAsia" w:hAnsi="Cambria Math"/>
+              </w:rPr>
+              <m:t>s, u</m:t>
+            </m:r>
+          </m:e>
+        </m:d>
+      </m:oMath>
+      <w:r>
+        <w:rPr>
+          <w:rFonts w:eastAsiaTheme="minorEastAsia"/>
+        </w:rPr>
+        <w:t>.</w:t>
+      </w:r>
+    </w:p>
+    <w:p>
+      <w:pPr>
+        <w:pStyle w:val="ListParagraph"/>
+        <w:numPr>
+          <w:ilvl w:val="0"/>
+          <w:numId w:val="33"/>
+        </w:numPr>
+        <w:spacing w:after="0"/>
+        <w:rPr>
+          <w:rFonts w:eastAsiaTheme="minorEastAsia"/>
+        </w:rPr>
+      </w:pPr>
+      <m:oMath>
+        <m:r>
+          <w:rPr>
+            <w:rFonts w:ascii="Cambria Math" w:eastAsiaTheme="minorEastAsia" w:hAnsi="Cambria Math"/>
+          </w:rPr>
+          <m:t>dist</m:t>
+        </m:r>
+        <m:d>
+          <m:dPr>
+            <m:ctrlPr>
+              <w:rPr>
+                <w:rFonts w:ascii="Cambria Math" w:eastAsiaTheme="minorEastAsia" w:hAnsi="Cambria Math"/>
+                <w:i/>
+              </w:rPr>
+            </m:ctrlPr>
+          </m:dPr>
+          <m:e>
+            <m:r>
+              <w:rPr>
+                <w:rFonts w:ascii="Cambria Math" w:eastAsiaTheme="minorEastAsia" w:hAnsi="Cambria Math"/>
+              </w:rPr>
+              <m:t>y</m:t>
+            </m:r>
+          </m:e>
+        </m:d>
+        <m:r>
+          <w:rPr>
+            <w:rFonts w:ascii="Cambria Math" w:eastAsiaTheme="minorEastAsia" w:hAnsi="Cambria Math"/>
+          </w:rPr>
+          <m:t>=δ</m:t>
+        </m:r>
+        <m:d>
+          <m:dPr>
+            <m:ctrlPr>
+              <w:rPr>
+                <w:rFonts w:ascii="Cambria Math" w:eastAsiaTheme="minorEastAsia" w:hAnsi="Cambria Math"/>
+                <w:i/>
+              </w:rPr>
+            </m:ctrlPr>
+          </m:dPr>
+          <m:e>
+            <m:r>
+              <w:rPr>
+                <w:rFonts w:ascii="Cambria Math" w:eastAsiaTheme="minorEastAsia" w:hAnsi="Cambria Math"/>
+              </w:rPr>
+              <m:t>s, y</m:t>
+            </m:r>
+          </m:e>
+        </m:d>
+      </m:oMath>
+      <w:r>
+        <w:rPr>
+          <w:rFonts w:eastAsiaTheme="minorEastAsia"/>
+        </w:rPr>
+        <w:t xml:space="preserve"> – by Claim (2) </w:t>
+      </w:r>
+      <w:r>
+        <w:rPr>
+          <w:rFonts w:eastAsiaTheme="minorEastAsia"/>
+        </w:rPr>
+        <w:t>from lectures</w:t>
+      </w:r>
+      <w:r>
+        <w:rPr>
+          <w:rFonts w:eastAsiaTheme="minorEastAsia"/>
+        </w:rPr>
+        <w:t>.</w:t>
+      </w:r>
+    </w:p>
+    <w:p>
+      <w:pPr>
+        <w:pStyle w:val="ListParagraph"/>
+        <w:numPr>
+          <w:ilvl w:val="0"/>
+          <w:numId w:val="33"/>
+        </w:numPr>
+        <w:spacing w:after="0"/>
+        <w:rPr>
+          <w:rFonts w:eastAsiaTheme="minorEastAsia"/>
+        </w:rPr>
+      </w:pPr>
+      <m:oMath>
+        <m:r>
+          <w:rPr>
+            <w:rFonts w:ascii="Cambria Math" w:eastAsiaTheme="minorEastAsia" w:hAnsi="Cambria Math"/>
+          </w:rPr>
+          <m:t>δ</m:t>
+        </m:r>
+        <m:d>
+          <m:dPr>
+            <m:ctrlPr>
+              <w:rPr>
+                <w:rFonts w:ascii="Cambria Math" w:eastAsiaTheme="minorEastAsia" w:hAnsi="Cambria Math"/>
+                <w:i/>
+              </w:rPr>
+            </m:ctrlPr>
+          </m:dPr>
+          <m:e>
+            <m:r>
+              <w:rPr>
+                <w:rFonts w:ascii="Cambria Math" w:eastAsiaTheme="minorEastAsia" w:hAnsi="Cambria Math"/>
+              </w:rPr>
+              <m:t>s, y</m:t>
+            </m:r>
+          </m:e>
+        </m:d>
+        <m:r>
+          <w:rPr>
+            <w:rFonts w:ascii="Cambria Math" w:eastAsiaTheme="minorEastAsia" w:hAnsi="Cambria Math"/>
+          </w:rPr>
+          <m:t>≤δ</m:t>
+        </m:r>
+        <m:d>
+          <m:dPr>
+            <m:ctrlPr>
+              <w:rPr>
+                <w:rFonts w:ascii="Cambria Math" w:eastAsiaTheme="minorEastAsia" w:hAnsi="Cambria Math"/>
+                <w:i/>
+              </w:rPr>
+            </m:ctrlPr>
+          </m:dPr>
+          <m:e>
+            <m:r>
+              <w:rPr>
+                <w:rFonts w:ascii="Cambria Math" w:eastAsiaTheme="minorEastAsia" w:hAnsi="Cambria Math"/>
+              </w:rPr>
+              <m:t>s, u</m:t>
+            </m:r>
+          </m:e>
+        </m:d>
+      </m:oMath>
+      <w:r>
+        <w:rPr>
+          <w:rFonts w:eastAsiaTheme="minorEastAsia"/>
+        </w:rPr>
+        <w:t xml:space="preserve"> – by Claim (1) </w:t>
+      </w:r>
+      <w:r>
+        <w:rPr>
+          <w:rFonts w:eastAsiaTheme="minorEastAsia"/>
+        </w:rPr>
+        <w:t>from lectures</w:t>
+      </w:r>
+      <w:r>
+        <w:rPr>
+          <w:rFonts w:eastAsiaTheme="minorEastAsia"/>
+        </w:rPr>
+        <w:t>, and all edge weights are non-negative.</w:t>
+      </w:r>
+    </w:p>
+    <w:p>
+      <w:pPr>
+        <w:pStyle w:val="ListParagraph"/>
+        <w:numPr>
+          <w:ilvl w:val="0"/>
+          <w:numId w:val="33"/>
+        </w:numPr>
+        <w:spacing w:after="0"/>
+        <w:rPr>
+          <w:rFonts w:eastAsiaTheme="minorEastAsia"/>
+        </w:rPr>
+      </w:pPr>
+      <m:oMath>
+        <m:r>
+          <w:rPr>
+            <w:rFonts w:ascii="Cambria Math" w:eastAsiaTheme="minorEastAsia" w:hAnsi="Cambria Math"/>
+          </w:rPr>
+          <m:t>δ</m:t>
+        </m:r>
+        <m:d>
+          <m:dPr>
+            <m:ctrlPr>
+              <w:rPr>
+                <w:rFonts w:ascii="Cambria Math" w:eastAsiaTheme="minorEastAsia" w:hAnsi="Cambria Math"/>
+                <w:i/>
+              </w:rPr>
+            </m:ctrlPr>
+          </m:dPr>
+          <m:e>
+            <m:r>
+              <w:rPr>
+                <w:rFonts w:ascii="Cambria Math" w:eastAsiaTheme="minorEastAsia" w:hAnsi="Cambria Math"/>
+              </w:rPr>
+              <m:t>s, u</m:t>
+            </m:r>
+          </m:e>
+        </m:d>
+        <m:r>
+          <w:rPr>
+            <w:rFonts w:ascii="Cambria Math" w:eastAsiaTheme="minorEastAsia" w:hAnsi="Cambria Math"/>
+          </w:rPr>
+          <m:t>≤dist</m:t>
+        </m:r>
+        <m:d>
+          <m:dPr>
+            <m:ctrlPr>
+              <w:rPr>
+                <w:rFonts w:ascii="Cambria Math" w:eastAsiaTheme="minorEastAsia" w:hAnsi="Cambria Math"/>
+                <w:i/>
+              </w:rPr>
+            </m:ctrlPr>
+          </m:dPr>
+          <m:e>
+            <m:r>
+              <w:rPr>
+                <w:rFonts w:ascii="Cambria Math" w:eastAsiaTheme="minorEastAsia" w:hAnsi="Cambria Math"/>
+              </w:rPr>
+              <m:t>u</m:t>
+            </m:r>
+          </m:e>
+        </m:d>
+      </m:oMath>
+      <w:r>
+        <w:rPr>
+          <w:rFonts w:eastAsiaTheme="minorEastAsia"/>
+        </w:rPr>
+        <w:t xml:space="preserve"> – by Claim (3) </w:t>
+      </w:r>
+      <w:r>
+        <w:rPr>
+          <w:rFonts w:eastAsiaTheme="minorEastAsia"/>
+        </w:rPr>
+        <w:t>from lectures</w:t>
+      </w:r>
+      <w:r>
+        <w:rPr>
+          <w:rFonts w:eastAsiaTheme="minorEastAsia"/>
+        </w:rPr>
+        <w:t>.</w:t>
+      </w:r>
+    </w:p>
+    <w:p>
+      <w:pPr>
+        <w:pStyle w:val="ListParagraph"/>
+        <w:numPr>
+          <w:ilvl w:val="0"/>
+          <w:numId w:val="33"/>
+        </w:numPr>
+        <w:spacing w:after="0"/>
+        <w:rPr>
+          <w:rFonts w:eastAsiaTheme="minorEastAsia"/>
+        </w:rPr>
+      </w:pPr>
+      <m:oMath>
+        <m:r>
+          <w:rPr>
+            <w:rFonts w:ascii="Cambria Math" w:eastAsiaTheme="minorEastAsia" w:hAnsi="Cambria Math"/>
+          </w:rPr>
+          <m:t>dist</m:t>
+        </m:r>
+        <m:d>
+          <m:dPr>
+            <m:ctrlPr>
+              <w:rPr>
+                <w:rFonts w:ascii="Cambria Math" w:eastAsiaTheme="minorEastAsia" w:hAnsi="Cambria Math"/>
+                <w:i/>
+              </w:rPr>
+            </m:ctrlPr>
+          </m:dPr>
+          <m:e>
+            <m:r>
+              <w:rPr>
+                <w:rFonts w:ascii="Cambria Math" w:eastAsiaTheme="minorEastAsia" w:hAnsi="Cambria Math"/>
+              </w:rPr>
+              <m:t>u</m:t>
+            </m:r>
+          </m:e>
+        </m:d>
+        <m:r>
+          <w:rPr>
+            <w:rFonts w:ascii="Cambria Math" w:eastAsiaTheme="minorEastAsia" w:hAnsi="Cambria Math"/>
+          </w:rPr>
+          <m:t>≤dist</m:t>
+        </m:r>
+        <m:d>
+          <m:dPr>
+            <m:ctrlPr>
+              <w:rPr>
+                <w:rFonts w:ascii="Cambria Math" w:eastAsiaTheme="minorEastAsia" w:hAnsi="Cambria Math"/>
+                <w:i/>
+              </w:rPr>
+            </m:ctrlPr>
+          </m:dPr>
+          <m:e>
+            <m:r>
+              <w:rPr>
+                <w:rFonts w:ascii="Cambria Math" w:eastAsiaTheme="minorEastAsia" w:hAnsi="Cambria Math"/>
+              </w:rPr>
+              <m:t>y</m:t>
+            </m:r>
+          </m:e>
+        </m:d>
+      </m:oMath>
+      <w:r>
+        <w:rPr>
+          <w:rFonts w:eastAsiaTheme="minorEastAsia"/>
+        </w:rPr>
+        <w:t xml:space="preserve"> – about to extract </w:t>
+      </w:r>
+      <m:oMath>
+        <m:r>
+          <w:rPr>
+            <w:rFonts w:ascii="Cambria Math" w:eastAsiaTheme="minorEastAsia" w:hAnsi="Cambria Math"/>
+          </w:rPr>
+          <m:t>u</m:t>
+        </m:r>
+      </m:oMath>
+      <w:r>
+        <w:rPr>
+          <w:rFonts w:eastAsiaTheme="minorEastAsia"/>
+        </w:rPr>
+        <w:t xml:space="preserve"> from the priority queue.</w:t>
+      </w:r>
+    </w:p>
+    <w:p>
+      <w:pPr>
+        <w:rPr>
+          <w:rFonts w:eastAsiaTheme="minorEastAsia"/>
+        </w:rPr>
+      </w:pPr>
+      <m:oMathPara>
+        <m:oMath>
+          <m:r>
+            <w:rPr>
+              <w:rFonts w:ascii="Cambria Math" w:eastAsiaTheme="minorEastAsia" w:hAnsi="Cambria Math"/>
+            </w:rPr>
+            <m:t>dist</m:t>
+          </m:r>
+          <m:d>
+            <m:dPr>
+              <m:ctrlPr>
+                <w:rPr>
+                  <w:rFonts w:ascii="Cambria Math" w:eastAsiaTheme="minorEastAsia" w:hAnsi="Cambria Math"/>
+                  <w:i/>
+                </w:rPr>
+              </m:ctrlPr>
+            </m:dPr>
+            <m:e>
+              <m:r>
+                <w:rPr>
+                  <w:rFonts w:ascii="Cambria Math" w:eastAsiaTheme="minorEastAsia" w:hAnsi="Cambria Math"/>
+                </w:rPr>
+                <m:t>y</m:t>
+              </m:r>
+            </m:e>
+          </m:d>
+          <m:r>
+            <w:rPr>
+              <w:rFonts w:ascii="Cambria Math" w:eastAsiaTheme="minorEastAsia" w:hAnsi="Cambria Math"/>
+            </w:rPr>
+            <m:t>=δ</m:t>
+          </m:r>
+          <m:d>
+            <m:dPr>
+              <m:ctrlPr>
+                <w:rPr>
+                  <w:rFonts w:ascii="Cambria Math" w:eastAsiaTheme="minorEastAsia" w:hAnsi="Cambria Math"/>
+                  <w:i/>
+                </w:rPr>
+              </m:ctrlPr>
+            </m:dPr>
+            <m:e>
+              <m:r>
+                <w:rPr>
+                  <w:rFonts w:ascii="Cambria Math" w:eastAsiaTheme="minorEastAsia" w:hAnsi="Cambria Math"/>
+                </w:rPr>
+                <m:t>s, y</m:t>
+              </m:r>
+            </m:e>
+          </m:d>
+          <m:r>
+            <w:rPr>
+              <w:rFonts w:ascii="Cambria Math" w:eastAsiaTheme="minorEastAsia" w:hAnsi="Cambria Math"/>
+            </w:rPr>
+            <m:t>≤δ</m:t>
+          </m:r>
+          <m:d>
+            <m:dPr>
+              <m:ctrlPr>
+                <w:rPr>
+                  <w:rFonts w:ascii="Cambria Math" w:eastAsiaTheme="minorEastAsia" w:hAnsi="Cambria Math"/>
+                  <w:i/>
+                </w:rPr>
+              </m:ctrlPr>
+            </m:dPr>
+            <m:e>
+              <m:r>
+                <w:rPr>
+                  <w:rFonts w:ascii="Cambria Math" w:eastAsiaTheme="minorEastAsia" w:hAnsi="Cambria Math"/>
+                </w:rPr>
+                <m:t>s, u</m:t>
+              </m:r>
+            </m:e>
+          </m:d>
+          <m:r>
+            <w:rPr>
+              <w:rFonts w:ascii="Cambria Math" w:eastAsiaTheme="minorEastAsia" w:hAnsi="Cambria Math"/>
+            </w:rPr>
+            <m:t>≤dist</m:t>
+          </m:r>
+          <m:d>
+            <m:dPr>
+              <m:ctrlPr>
+                <w:rPr>
+                  <w:rFonts w:ascii="Cambria Math" w:eastAsiaTheme="minorEastAsia" w:hAnsi="Cambria Math"/>
+                  <w:i/>
+                </w:rPr>
+              </m:ctrlPr>
+            </m:dPr>
+            <m:e>
+              <m:r>
+                <w:rPr>
+                  <w:rFonts w:ascii="Cambria Math" w:eastAsiaTheme="minorEastAsia" w:hAnsi="Cambria Math"/>
+                </w:rPr>
+                <m:t>u</m:t>
+              </m:r>
+            </m:e>
+          </m:d>
+          <m:r>
+            <w:rPr>
+              <w:rFonts w:ascii="Cambria Math" w:eastAsiaTheme="minorEastAsia" w:hAnsi="Cambria Math"/>
+            </w:rPr>
+            <m:t>≤</m:t>
+          </m:r>
+          <m:r>
+            <w:rPr>
+              <w:rFonts w:ascii="Cambria Math" w:eastAsiaTheme="minorEastAsia" w:hAnsi="Cambria Math"/>
+            </w:rPr>
+            <m:t>dist</m:t>
+          </m:r>
+          <m:d>
+            <m:dPr>
+              <m:ctrlPr>
+                <w:rPr>
+                  <w:rFonts w:ascii="Cambria Math" w:eastAsiaTheme="minorEastAsia" w:hAnsi="Cambria Math"/>
+                  <w:i/>
+                </w:rPr>
+              </m:ctrlPr>
+            </m:dPr>
+            <m:e>
+              <m:r>
+                <w:rPr>
+                  <w:rFonts w:ascii="Cambria Math" w:eastAsiaTheme="minorEastAsia" w:hAnsi="Cambria Math"/>
+                </w:rPr>
+                <m:t>y</m:t>
+              </m:r>
+            </m:e>
+          </m:d>
+          <m:r>
+            <m:rPr>
+              <m:sty m:val="p"/>
+            </m:rPr>
+            <w:rPr>
+              <w:rFonts w:ascii="Cambria Math" w:eastAsiaTheme="minorEastAsia" w:hAnsi="Cambria Math"/>
+            </w:rPr>
+            <w:br/>
+          </m:r>
+        </m:oMath>
+        <m:oMath>
+          <m:r>
+            <w:rPr>
+              <w:rFonts w:ascii="Cambria Math" w:eastAsiaTheme="minorEastAsia" w:hAnsi="Cambria Math"/>
+            </w:rPr>
+            <m:t>⟹dist</m:t>
+          </m:r>
+          <m:d>
+            <m:dPr>
+              <m:ctrlPr>
+                <w:rPr>
+                  <w:rFonts w:ascii="Cambria Math" w:eastAsiaTheme="minorEastAsia" w:hAnsi="Cambria Math"/>
+                  <w:i/>
+                </w:rPr>
+              </m:ctrlPr>
+            </m:dPr>
+            <m:e>
+              <m:r>
+                <w:rPr>
+                  <w:rFonts w:ascii="Cambria Math" w:eastAsiaTheme="minorEastAsia" w:hAnsi="Cambria Math"/>
+                </w:rPr>
+                <m:t>y</m:t>
+              </m:r>
+            </m:e>
+          </m:d>
+          <m:r>
+            <w:rPr>
+              <w:rFonts w:ascii="Cambria Math" w:eastAsiaTheme="minorEastAsia" w:hAnsi="Cambria Math"/>
+            </w:rPr>
+            <m:t>=δ</m:t>
+          </m:r>
+          <m:d>
+            <m:dPr>
+              <m:ctrlPr>
+                <w:rPr>
+                  <w:rFonts w:ascii="Cambria Math" w:eastAsiaTheme="minorEastAsia" w:hAnsi="Cambria Math"/>
+                  <w:i/>
+                </w:rPr>
+              </m:ctrlPr>
+            </m:dPr>
+            <m:e>
+              <m:r>
+                <w:rPr>
+                  <w:rFonts w:ascii="Cambria Math" w:eastAsiaTheme="minorEastAsia" w:hAnsi="Cambria Math"/>
+                </w:rPr>
+                <m:t>s, y</m:t>
+              </m:r>
+            </m:e>
+          </m:d>
+          <m:r>
+            <w:rPr>
+              <w:rFonts w:ascii="Cambria Math" w:eastAsiaTheme="minorEastAsia" w:hAnsi="Cambria Math"/>
+            </w:rPr>
+            <m:t>=δ</m:t>
+          </m:r>
+          <m:d>
+            <m:dPr>
+              <m:ctrlPr>
+                <w:rPr>
+                  <w:rFonts w:ascii="Cambria Math" w:eastAsiaTheme="minorEastAsia" w:hAnsi="Cambria Math"/>
+                  <w:i/>
+                </w:rPr>
+              </m:ctrlPr>
+            </m:dPr>
+            <m:e>
+              <m:r>
+                <w:rPr>
+                  <w:rFonts w:ascii="Cambria Math" w:eastAsiaTheme="minorEastAsia" w:hAnsi="Cambria Math"/>
+                </w:rPr>
+                <m:t>s, u</m:t>
+              </m:r>
+            </m:e>
+          </m:d>
+          <m:r>
+            <w:rPr>
+              <w:rFonts w:ascii="Cambria Math" w:eastAsiaTheme="minorEastAsia" w:hAnsi="Cambria Math"/>
+            </w:rPr>
+            <m:t>=dist</m:t>
+          </m:r>
+          <m:d>
+            <m:dPr>
+              <m:ctrlPr>
+                <w:rPr>
+                  <w:rFonts w:ascii="Cambria Math" w:eastAsiaTheme="minorEastAsia" w:hAnsi="Cambria Math"/>
+                  <w:i/>
+                </w:rPr>
+              </m:ctrlPr>
+            </m:dPr>
+            <m:e>
+              <m:r>
+                <w:rPr>
+                  <w:rFonts w:ascii="Cambria Math" w:eastAsiaTheme="minorEastAsia" w:hAnsi="Cambria Math"/>
+                </w:rPr>
+                <m:t>u</m:t>
+              </m:r>
+            </m:e>
+          </m:d>
+        </m:oMath>
+      </m:oMathPara>
+    </w:p>
+    <w:p>
+      <w:pPr>
+        <w:ind w:left="720" w:firstLine="720"/>
+        <w:rPr>
+          <w:rFonts w:eastAsiaTheme="minorEastAsia"/>
+        </w:rPr>
+      </w:pPr>
+      <w:r>
+        <w:rPr>
+          <w:rFonts w:eastAsiaTheme="minorEastAsia"/>
+        </w:rPr>
+        <w:t xml:space="preserve">Attained </w:t>
+      </w:r>
+      <w:r>
+        <w:rPr>
+          <w:rFonts w:eastAsiaTheme="minorEastAsia"/>
+        </w:rPr>
+        <w:t>desired contradiction</w:t>
+      </w:r>
+      <w:r>
+        <w:rPr>
+          <w:rFonts w:eastAsiaTheme="minorEastAsia"/>
+        </w:rPr>
+        <w:t xml:space="preserve">, therefore the Dijkstra’s algorithm for shortest paths is correct in this case. </w:t>
+      </w:r>
+      <w:r>
+        <w:rPr>
+          <w:rFonts w:eastAsiaTheme="minorEastAsia"/>
+        </w:rPr>
+        <w:t>Next, prove that the modified depth-first search recursive traversal is correct</w:t>
+      </w:r>
+      <w:r>
+        <w:rPr>
+          <w:rFonts w:eastAsiaTheme="minorEastAsia"/>
+        </w:rPr>
+        <w:t xml:space="preserve">, in the case that it returns the correct number of distinct shortest paths. </w:t>
+      </w:r>
+      <w:r>
+        <w:rPr>
+          <w:rFonts w:eastAsiaTheme="minorEastAsia"/>
+        </w:rPr>
+        <w:t xml:space="preserve">This traversal is modified in the sense that it accounts for the following </w:t>
+      </w:r>
+      <w:r>
+        <w:rPr>
+          <w:rFonts w:eastAsiaTheme="minorEastAsia"/>
+        </w:rPr>
+        <w:t xml:space="preserve">special </w:t>
+      </w:r>
+      <w:r>
+        <w:rPr>
+          <w:rFonts w:eastAsiaTheme="minorEastAsia"/>
+        </w:rPr>
+        <w:t>cases:</w:t>
+      </w:r>
+    </w:p>
+    <w:p>
+      <w:pPr>
+        <w:pStyle w:val="ListParagraph"/>
+        <w:numPr>
+          <w:ilvl w:val="0"/>
+          <w:numId w:val="33"/>
+        </w:numPr>
+        <w:rPr>
+          <w:rFonts w:eastAsiaTheme="minorEastAsia"/>
+        </w:rPr>
+      </w:pPr>
+      <w:r>
+        <w:rPr>
+          <w:rFonts w:eastAsiaTheme="minorEastAsia"/>
+        </w:rPr>
+        <w:t>If the target and target distance ha</w:t>
+      </w:r>
+      <w:r>
+        <w:rPr>
+          <w:rFonts w:eastAsiaTheme="minorEastAsia"/>
+        </w:rPr>
+        <w:t>ve</w:t>
+      </w:r>
+      <w:r>
+        <w:rPr>
+          <w:rFonts w:eastAsiaTheme="minorEastAsia"/>
+        </w:rPr>
+        <w:t xml:space="preserve"> been obtained, then add to the number of paths.</w:t>
+      </w:r>
+    </w:p>
+    <w:p>
+      <w:pPr>
+        <w:pStyle w:val="ListParagraph"/>
+        <w:numPr>
+          <w:ilvl w:val="0"/>
+          <w:numId w:val="33"/>
+        </w:numPr>
+        <w:rPr>
+          <w:rFonts w:eastAsiaTheme="minorEastAsia"/>
+        </w:rPr>
+      </w:pPr>
+      <w:r>
+        <w:rPr>
+          <w:rFonts w:eastAsiaTheme="minorEastAsia"/>
+        </w:rPr>
+        <w:t>If the source has been reached during a traversal, then detect a cycle.</w:t>
+      </w:r>
+    </w:p>
+    <w:p>
+      <w:pPr>
+        <w:pStyle w:val="ListParagraph"/>
+        <w:numPr>
+          <w:ilvl w:val="0"/>
+          <w:numId w:val="33"/>
+        </w:numPr>
+        <w:rPr>
+          <w:rFonts w:eastAsiaTheme="minorEastAsia"/>
+        </w:rPr>
+      </w:pPr>
+      <w:r>
+        <w:rPr>
+          <w:rFonts w:eastAsiaTheme="minorEastAsia"/>
+        </w:rPr>
+        <w:t>If the current vertex already exists in the current path, then detect a cycle.</w:t>
+      </w:r>
+    </w:p>
+    <w:p>
+      <w:pPr>
+        <w:ind w:left="720" w:firstLine="720"/>
+        <w:rPr>
+          <w:rFonts w:eastAsiaTheme="minorEastAsia"/>
+        </w:rPr>
+      </w:pPr>
+      <w:r>
+        <w:rPr>
+          <w:rFonts w:eastAsiaTheme="minorEastAsia"/>
+        </w:rPr>
+        <w:t xml:space="preserve">Aside from these cases, every other invocation </w:t>
+      </w:r>
+      <w:r>
+        <w:rPr>
+          <w:rFonts w:eastAsiaTheme="minorEastAsia"/>
+        </w:rPr>
+        <w:t>result</w:t>
+      </w:r>
+      <w:r>
+        <w:rPr>
+          <w:rFonts w:eastAsiaTheme="minorEastAsia"/>
+        </w:rPr>
+        <w:t xml:space="preserve"> in a distance to be </w:t>
+      </w:r>
+      <w:r>
+        <w:rPr>
+          <w:rFonts w:eastAsiaTheme="minorEastAsia"/>
+        </w:rPr>
+        <w:t xml:space="preserve">considered, </w:t>
+      </w:r>
+      <w:r>
+        <w:rPr>
+          <w:rFonts w:eastAsiaTheme="minorEastAsia"/>
+        </w:rPr>
+        <w:t>added</w:t>
+      </w:r>
+      <w:r>
+        <w:rPr>
+          <w:rFonts w:eastAsiaTheme="minorEastAsia"/>
+        </w:rPr>
+        <w:t xml:space="preserve"> or </w:t>
+      </w:r>
+      <w:r>
+        <w:rPr>
+          <w:rFonts w:eastAsiaTheme="minorEastAsia"/>
+        </w:rPr>
+        <w:t xml:space="preserve">subtracted, </w:t>
+      </w:r>
+      <w:r>
+        <w:rPr>
+          <w:rFonts w:eastAsiaTheme="minorEastAsia"/>
+        </w:rPr>
+        <w:t xml:space="preserve">and </w:t>
+      </w:r>
+      <w:r>
+        <w:rPr>
+          <w:rFonts w:eastAsiaTheme="minorEastAsia"/>
+        </w:rPr>
+        <w:t>a path to be appended</w:t>
+      </w:r>
+      <w:r>
+        <w:rPr>
+          <w:rFonts w:eastAsiaTheme="minorEastAsia"/>
+        </w:rPr>
+        <w:t xml:space="preserve"> or </w:t>
+      </w:r>
+      <w:r>
+        <w:rPr>
+          <w:rFonts w:eastAsiaTheme="minorEastAsia"/>
+        </w:rPr>
+        <w:t>popped</w:t>
+      </w:r>
+      <w:r>
+        <w:rPr>
+          <w:rFonts w:eastAsiaTheme="minorEastAsia"/>
+        </w:rPr>
+        <w:t xml:space="preserve">, given that </w:t>
+      </w:r>
+      <m:oMath>
+        <m:r>
+          <w:rPr>
+            <w:rFonts w:ascii="Cambria Math" w:eastAsiaTheme="minorEastAsia" w:hAnsi="Cambria Math"/>
+          </w:rPr>
+          <m:t>G=</m:t>
+        </m:r>
+        <m:d>
+          <m:dPr>
+            <m:begChr m:val="〈"/>
+            <m:endChr m:val="〉"/>
+            <m:ctrlPr>
+              <w:rPr>
+                <w:rFonts w:ascii="Cambria Math" w:eastAsiaTheme="minorEastAsia" w:hAnsi="Cambria Math"/>
+                <w:i/>
+              </w:rPr>
+            </m:ctrlPr>
+          </m:dPr>
+          <m:e>
+            <m:r>
+              <w:rPr>
+                <w:rFonts w:ascii="Cambria Math" w:eastAsiaTheme="minorEastAsia" w:hAnsi="Cambria Math"/>
+              </w:rPr>
+              <m:t>V, E, l</m:t>
+            </m:r>
+          </m:e>
+        </m:d>
+      </m:oMath>
+      <w:r>
+        <w:rPr>
+          <w:rFonts w:eastAsiaTheme="minorEastAsia"/>
+        </w:rPr>
+        <w:t>,</w:t>
+      </w:r>
+      <w:r>
+        <w:rPr>
+          <w:rFonts w:eastAsiaTheme="minorEastAsia"/>
+        </w:rPr>
+        <w:t xml:space="preserve"> where </w:t>
+      </w:r>
+      <m:oMath>
+        <m:r>
+          <w:rPr>
+            <w:rFonts w:ascii="Cambria Math" w:eastAsiaTheme="minorEastAsia" w:hAnsi="Cambria Math"/>
+          </w:rPr>
+          <m:t>l:E→</m:t>
+        </m:r>
+        <m:sSup>
+          <m:sSupPr>
+            <m:ctrlPr>
+              <w:rPr>
+                <w:rFonts w:ascii="Cambria Math" w:eastAsiaTheme="minorEastAsia" w:hAnsi="Cambria Math"/>
+                <w:i/>
+              </w:rPr>
+            </m:ctrlPr>
+          </m:sSupPr>
+          <m:e>
+            <m:r>
+              <m:rPr>
+                <m:scr m:val="double-struck"/>
+              </m:rPr>
+              <w:rPr>
+                <w:rFonts w:ascii="Cambria Math" w:eastAsiaTheme="minorEastAsia" w:hAnsi="Cambria Math"/>
+              </w:rPr>
+              <m:t>Z</m:t>
+            </m:r>
+          </m:e>
+          <m:sup>
+            <m:r>
+              <w:rPr>
+                <w:rFonts w:ascii="Cambria Math" w:eastAsiaTheme="minorEastAsia" w:hAnsi="Cambria Math"/>
+              </w:rPr>
+              <m:t>+</m:t>
+            </m:r>
+          </m:sup>
+        </m:sSup>
+      </m:oMath>
+      <w:r>
+        <w:rPr>
+          <w:rFonts w:eastAsiaTheme="minorEastAsia"/>
+        </w:rPr>
+        <w:t>. Hence, this traversal method is correct in this case.</w:t>
+      </w:r>
+    </w:p>
+    <w:p>
+      <w:pPr>
+        <w:ind w:left="720" w:firstLine="720"/>
+        <w:rPr>
+          <w:rFonts w:eastAsiaTheme="minorEastAsia"/>
+        </w:rPr>
+      </w:pPr>
+      <w:r>
+        <w:rPr>
+          <w:rFonts w:eastAsiaTheme="minorEastAsia"/>
+        </w:rPr>
+        <w:t xml:space="preserve">For the analysis of the worst-case running time as a function of the size of the input, </w:t>
+      </w:r>
+      <m:oMath>
+        <m:r>
+          <w:rPr>
+            <w:rFonts w:ascii="Cambria Math" w:eastAsiaTheme="minorEastAsia" w:hAnsi="Cambria Math"/>
+          </w:rPr>
+          <m:t>n</m:t>
+        </m:r>
+      </m:oMath>
+      <w:r>
+        <w:rPr>
+          <w:rFonts w:eastAsiaTheme="minorEastAsia"/>
+        </w:rPr>
+        <w:t xml:space="preserve"> in </w:t>
+      </w:r>
+      <m:oMath>
+        <m:r>
+          <w:rPr>
+            <w:rFonts w:ascii="Cambria Math" w:eastAsiaTheme="minorEastAsia" w:hAnsi="Cambria Math"/>
+          </w:rPr>
+          <m:t>O</m:t>
+        </m:r>
+        <m:d>
+          <m:dPr>
+            <m:ctrlPr>
+              <w:rPr>
+                <w:rFonts w:ascii="Cambria Math" w:eastAsiaTheme="minorEastAsia" w:hAnsi="Cambria Math"/>
+                <w:i/>
+              </w:rPr>
+            </m:ctrlPr>
+          </m:dPr>
+          <m:e>
+            <m:r>
+              <w:rPr>
+                <w:rFonts w:ascii="Cambria Math" w:eastAsiaTheme="minorEastAsia" w:hAnsi="Cambria Math"/>
+              </w:rPr>
+              <m:t>⋅</m:t>
+            </m:r>
+          </m:e>
+        </m:d>
+      </m:oMath>
+      <w:r>
+        <w:rPr>
+          <w:rFonts w:eastAsiaTheme="minorEastAsia"/>
+        </w:rPr>
+        <w:t xml:space="preserve"> notation, </w:t>
+      </w:r>
+      <w:r>
+        <w:rPr>
+          <w:rFonts w:eastAsiaTheme="minorEastAsia"/>
+        </w:rPr>
+        <w:t xml:space="preserve">consider again the two main parts of the algorithm: </w:t>
+      </w:r>
+      <w:r>
+        <w:rPr>
+          <w:rFonts w:eastAsiaTheme="minorEastAsia"/>
+        </w:rPr>
+        <w:t xml:space="preserve">Dijkstra’s algorithm </w:t>
+      </w:r>
+      <w:r>
+        <w:rPr>
+          <w:rFonts w:eastAsiaTheme="minorEastAsia"/>
+        </w:rPr>
+        <w:t xml:space="preserve">for shortest paths </w:t>
+      </w:r>
+      <w:r>
+        <w:rPr>
+          <w:rFonts w:eastAsiaTheme="minorEastAsia"/>
+        </w:rPr>
+        <w:t>and the graph traversal</w:t>
+      </w:r>
+      <w:r>
+        <w:rPr>
+          <w:rFonts w:eastAsiaTheme="minorEastAsia"/>
+        </w:rPr>
+        <w:t xml:space="preserve"> for number of distinct shortest paths</w:t>
+      </w:r>
+      <w:r>
+        <w:rPr>
+          <w:rFonts w:eastAsiaTheme="minorEastAsia"/>
+        </w:rPr>
+        <w:t xml:space="preserve">. </w:t>
+      </w:r>
+      <w:r>
+        <w:rPr>
+          <w:rFonts w:eastAsiaTheme="minorEastAsia"/>
+        </w:rPr>
+        <w:t xml:space="preserve">First, identify </w:t>
+      </w:r>
+      <m:oMath>
+        <m:r>
+          <w:rPr>
+            <w:rFonts w:ascii="Cambria Math" w:eastAsiaTheme="minorEastAsia" w:hAnsi="Cambria Math"/>
+          </w:rPr>
+          <m:t>n</m:t>
+        </m:r>
+      </m:oMath>
+      <w:r>
+        <w:rPr>
+          <w:rFonts w:eastAsiaTheme="minorEastAsia"/>
+        </w:rPr>
+        <w:t xml:space="preserve"> as the size of the input, which can be represented as </w:t>
+      </w:r>
+      <m:oMath>
         <m:d>
           <m:dPr>
             <m:begChr m:val="|"/>
@@ -11004,8 +12712,6 @@
               <w:rPr>
                 <w:rFonts w:ascii="Cambria Math" w:eastAsiaTheme="minorEastAsia" w:hAnsi="Cambria Math"/>
                 <w:i/>
-                <w:szCs w:val="24"/>
-                <w:lang w:val="en-CA"/>
               </w:rPr>
             </m:ctrlPr>
           </m:dPr>
@@ -11013,8 +12719,6 @@
             <m:r>
               <w:rPr>
                 <w:rFonts w:ascii="Cambria Math" w:eastAsiaTheme="minorEastAsia" w:hAnsi="Cambria Math"/>
-                <w:szCs w:val="24"/>
-                <w:lang w:val="en-CA"/>
               </w:rPr>
               <m:t>V</m:t>
             </m:r>
@@ -11023,8 +12727,6 @@
         <m:r>
           <w:rPr>
             <w:rFonts w:ascii="Cambria Math" w:eastAsiaTheme="minorEastAsia" w:hAnsi="Cambria Math"/>
-            <w:szCs w:val="24"/>
-            <w:lang w:val="en-CA"/>
           </w:rPr>
           <m:t>+</m:t>
         </m:r>
@@ -11036,8 +12738,6 @@
               <w:rPr>
                 <w:rFonts w:ascii="Cambria Math" w:eastAsiaTheme="minorEastAsia" w:hAnsi="Cambria Math"/>
                 <w:i/>
-                <w:szCs w:val="24"/>
-                <w:lang w:val="en-CA"/>
               </w:rPr>
             </m:ctrlPr>
           </m:dPr>
@@ -11045,37 +12745,282 @@
             <m:r>
               <w:rPr>
                 <w:rFonts w:ascii="Cambria Math" w:eastAsiaTheme="minorEastAsia" w:hAnsi="Cambria Math"/>
-                <w:szCs w:val="24"/>
-                <w:lang w:val="en-CA"/>
               </w:rPr>
               <m:t>E</m:t>
             </m:r>
           </m:e>
         </m:d>
       </m:oMath>
+      <w:r>
+        <w:rPr>
+          <w:rFonts w:eastAsiaTheme="minorEastAsia"/>
+        </w:rPr>
+        <w:t xml:space="preserve">, which is the size of the input graph </w:t>
+      </w:r>
+      <m:oMath>
+        <m:r>
+          <w:rPr>
+            <w:rFonts w:ascii="Cambria Math" w:eastAsiaTheme="minorEastAsia" w:hAnsi="Cambria Math"/>
+          </w:rPr>
+          <m:t>G=</m:t>
+        </m:r>
+        <m:d>
+          <m:dPr>
+            <m:begChr m:val="〈"/>
+            <m:endChr m:val="〉"/>
+            <m:ctrlPr>
+              <w:rPr>
+                <w:rFonts w:ascii="Cambria Math" w:eastAsiaTheme="minorEastAsia" w:hAnsi="Cambria Math"/>
+                <w:i/>
+              </w:rPr>
+            </m:ctrlPr>
+          </m:dPr>
+          <m:e>
+            <m:r>
+              <w:rPr>
+                <w:rFonts w:ascii="Cambria Math" w:eastAsiaTheme="minorEastAsia" w:hAnsi="Cambria Math"/>
+              </w:rPr>
+              <m:t>V, E, l</m:t>
+            </m:r>
+          </m:e>
+        </m:d>
+      </m:oMath>
+      <w:r>
+        <w:rPr>
+          <w:rFonts w:eastAsiaTheme="minorEastAsia"/>
+        </w:rPr>
+        <w:t>.</w:t>
+      </w:r>
+      <w:r>
+        <w:rPr>
+          <w:rFonts w:eastAsiaTheme="minorEastAsia"/>
+        </w:rPr>
+        <w:t xml:space="preserve"> For Dijkstra’s</w:t>
+      </w:r>
+      <w:r>
+        <w:rPr>
+          <w:rFonts w:eastAsiaTheme="minorEastAsia"/>
+        </w:rPr>
+        <w:t xml:space="preserve"> algorithm</w:t>
+      </w:r>
+      <w:r>
+        <w:rPr>
+          <w:rFonts w:eastAsiaTheme="minorEastAsia"/>
+        </w:rPr>
+        <w:t>, the priority queue to determine the next vertex to explore is implemented with an array data structure</w:t>
+      </w:r>
+      <w:r>
+        <w:rPr>
+          <w:rFonts w:eastAsiaTheme="minorEastAsia"/>
+        </w:rPr>
+        <w:t xml:space="preserve">, which </w:t>
+      </w:r>
+      <w:r>
+        <w:rPr>
+          <w:rFonts w:eastAsiaTheme="minorEastAsia"/>
+        </w:rPr>
+        <w:lastRenderedPageBreak/>
+        <w:t xml:space="preserve">has time </w:t>
+      </w:r>
+      <m:oMath>
+        <m:r>
+          <w:rPr>
+            <w:rFonts w:ascii="Cambria Math" w:eastAsiaTheme="minorEastAsia" w:hAnsi="Cambria Math"/>
+          </w:rPr>
+          <m:t>O</m:t>
+        </m:r>
+        <m:d>
+          <m:dPr>
+            <m:ctrlPr>
+              <w:rPr>
+                <w:rFonts w:ascii="Cambria Math" w:eastAsiaTheme="minorEastAsia" w:hAnsi="Cambria Math"/>
+                <w:i/>
+              </w:rPr>
+            </m:ctrlPr>
+          </m:dPr>
+          <m:e>
+            <m:sSup>
+              <m:sSupPr>
+                <m:ctrlPr>
+                  <w:rPr>
+                    <w:rFonts w:ascii="Cambria Math" w:eastAsiaTheme="minorEastAsia" w:hAnsi="Cambria Math"/>
+                    <w:i/>
+                  </w:rPr>
+                </m:ctrlPr>
+              </m:sSupPr>
+              <m:e>
+                <m:d>
+                  <m:dPr>
+                    <m:begChr m:val="|"/>
+                    <m:endChr m:val="|"/>
+                    <m:ctrlPr>
+                      <w:rPr>
+                        <w:rFonts w:ascii="Cambria Math" w:eastAsiaTheme="minorEastAsia" w:hAnsi="Cambria Math"/>
+                        <w:i/>
+                      </w:rPr>
+                    </m:ctrlPr>
+                  </m:dPr>
+                  <m:e>
+                    <m:r>
+                      <w:rPr>
+                        <w:rFonts w:ascii="Cambria Math" w:eastAsiaTheme="minorEastAsia" w:hAnsi="Cambria Math"/>
+                      </w:rPr>
+                      <m:t>V</m:t>
+                    </m:r>
+                  </m:e>
+                </m:d>
+              </m:e>
+              <m:sup>
+                <m:r>
+                  <w:rPr>
+                    <w:rFonts w:ascii="Cambria Math" w:eastAsiaTheme="minorEastAsia" w:hAnsi="Cambria Math"/>
+                  </w:rPr>
+                  <m:t>2</m:t>
+                </m:r>
+              </m:sup>
+            </m:sSup>
+          </m:e>
+        </m:d>
+      </m:oMath>
+      <w:r>
+        <w:rPr>
+          <w:rFonts w:eastAsiaTheme="minorEastAsia"/>
+        </w:rPr>
+        <w:t xml:space="preserve">. </w:t>
+      </w:r>
+      <w:r>
+        <w:rPr>
+          <w:rFonts w:eastAsiaTheme="minorEastAsia"/>
+        </w:rPr>
+        <w:t xml:space="preserve">This is because every time the next minimum distance vertex is required, in the worst-case, the entire list could be iterated </w:t>
+      </w:r>
+      <w:r>
+        <w:rPr>
+          <w:rFonts w:eastAsiaTheme="minorEastAsia"/>
+        </w:rPr>
+        <w:t xml:space="preserve">on </w:t>
+      </w:r>
+      <w:r>
+        <w:rPr>
+          <w:rFonts w:eastAsiaTheme="minorEastAsia"/>
+        </w:rPr>
+        <w:t xml:space="preserve">to obtain this vertex. </w:t>
+      </w:r>
+      <w:r>
+        <w:rPr>
+          <w:rFonts w:eastAsiaTheme="minorEastAsia"/>
+        </w:rPr>
+        <w:t xml:space="preserve">For the graph traversal, </w:t>
+      </w:r>
+      <w:r>
+        <w:rPr>
+          <w:rFonts w:eastAsiaTheme="minorEastAsia"/>
+        </w:rPr>
+        <w:t xml:space="preserve">normally a depth-first search recursive approach would take </w:t>
+      </w:r>
+      <m:oMath>
+        <m:sSup>
+          <m:sSupPr>
+            <m:ctrlPr>
+              <w:rPr>
+                <w:rFonts w:ascii="Cambria Math" w:eastAsiaTheme="minorEastAsia" w:hAnsi="Cambria Math"/>
+                <w:i/>
+              </w:rPr>
+            </m:ctrlPr>
+          </m:sSupPr>
+          <m:e>
+            <m:r>
+              <w:rPr>
+                <w:rFonts w:ascii="Cambria Math" w:eastAsiaTheme="minorEastAsia" w:hAnsi="Cambria Math"/>
+              </w:rPr>
+              <m:t>2</m:t>
+            </m:r>
+          </m:e>
+          <m:sup>
+            <m:d>
+              <m:dPr>
+                <m:begChr m:val="|"/>
+                <m:endChr m:val="|"/>
+                <m:ctrlPr>
+                  <w:rPr>
+                    <w:rFonts w:ascii="Cambria Math" w:eastAsiaTheme="minorEastAsia" w:hAnsi="Cambria Math"/>
+                    <w:i/>
+                  </w:rPr>
+                </m:ctrlPr>
+              </m:dPr>
+              <m:e>
+                <m:r>
+                  <w:rPr>
+                    <w:rFonts w:ascii="Cambria Math" w:eastAsiaTheme="minorEastAsia" w:hAnsi="Cambria Math"/>
+                  </w:rPr>
+                  <m:t>V</m:t>
+                </m:r>
+              </m:e>
+            </m:d>
+            <m:r>
+              <w:rPr>
+                <w:rFonts w:ascii="Cambria Math" w:eastAsiaTheme="minorEastAsia" w:hAnsi="Cambria Math"/>
+              </w:rPr>
+              <m:t>+</m:t>
+            </m:r>
+            <m:d>
+              <m:dPr>
+                <m:begChr m:val="|"/>
+                <m:endChr m:val="|"/>
+                <m:ctrlPr>
+                  <w:rPr>
+                    <w:rFonts w:ascii="Cambria Math" w:eastAsiaTheme="minorEastAsia" w:hAnsi="Cambria Math"/>
+                    <w:i/>
+                  </w:rPr>
+                </m:ctrlPr>
+              </m:dPr>
+              <m:e>
+                <m:r>
+                  <w:rPr>
+                    <w:rFonts w:ascii="Cambria Math" w:eastAsiaTheme="minorEastAsia" w:hAnsi="Cambria Math"/>
+                  </w:rPr>
+                  <m:t>E</m:t>
+                </m:r>
+              </m:e>
+            </m:d>
+          </m:sup>
+        </m:sSup>
+      </m:oMath>
+      <w:r>
+        <w:rPr>
+          <w:rFonts w:eastAsiaTheme="minorEastAsia"/>
+        </w:rPr>
+        <w:t xml:space="preserve">, where each vertex would have to explore every path it could take. </w:t>
+      </w:r>
+      <w:r>
+        <w:rPr>
+          <w:rFonts w:eastAsiaTheme="minorEastAsia"/>
+        </w:rPr>
+        <w:t xml:space="preserve">However, as mentioned previously, this one is modified to be more efficient. </w:t>
+      </w:r>
+      <w:r>
+        <w:rPr>
+          <w:rFonts w:eastAsiaTheme="minorEastAsia"/>
+        </w:rPr>
+        <w:t>Explorations are terminated for the following two cases:</w:t>
+      </w:r>
     </w:p>
     <w:p>
       <w:pPr>
         <w:pStyle w:val="ListParagraph"/>
         <w:numPr>
           <w:ilvl w:val="0"/>
-          <w:numId w:val="29"/>
+          <w:numId w:val="33"/>
         </w:numPr>
         <w:rPr>
           <w:rFonts w:eastAsiaTheme="minorEastAsia"/>
-          <w:b/>
-          <w:bCs/>
-          <w:szCs w:val="24"/>
-          <w:lang w:val="en-CA"/>
-        </w:rPr>
-      </w:pPr>
-      <w:r>
-        <w:rPr>
-          <w:rFonts w:eastAsiaTheme="minorEastAsia"/>
-          <w:szCs w:val="24"/>
-          <w:lang w:val="en-CA"/>
-        </w:rPr>
-        <w:t>For the coding part, can use an array-based implementation of a priority queue</w:t>
+        </w:rPr>
+      </w:pPr>
+      <w:r>
+        <w:rPr>
+          <w:rFonts w:eastAsiaTheme="minorEastAsia"/>
+        </w:rPr>
+        <w:t>If the source has been reached during a traversal, then detect a cycle.</w:t>
       </w:r>
     </w:p>
     <w:p>
@@ -11083,159 +13028,552 @@
         <w:pStyle w:val="ListParagraph"/>
         <w:numPr>
           <w:ilvl w:val="0"/>
-          <w:numId w:val="29"/>
+          <w:numId w:val="33"/>
         </w:numPr>
         <w:rPr>
           <w:rFonts w:eastAsiaTheme="minorEastAsia"/>
-          <w:b/>
-          <w:bCs/>
-          <w:szCs w:val="24"/>
-          <w:lang w:val="en-CA"/>
-        </w:rPr>
-      </w:pPr>
-      <w:r>
-        <w:rPr>
-          <w:rFonts w:eastAsiaTheme="minorEastAsia"/>
-          <w:szCs w:val="24"/>
-          <w:lang w:val="en-CA"/>
-        </w:rPr>
-        <w:t xml:space="preserve">If you have no path </w:t>
-      </w:r>
-      <m:oMath>
-        <m:r>
-          <w:rPr>
-            <w:rFonts w:ascii="Cambria Math" w:eastAsiaTheme="minorEastAsia" w:hAnsi="Cambria Math"/>
-            <w:szCs w:val="24"/>
-            <w:lang w:val="en-CA"/>
-          </w:rPr>
-          <m:t>a⇝b</m:t>
-        </m:r>
-      </m:oMath>
-      <w:r>
-        <w:rPr>
-          <w:rFonts w:eastAsiaTheme="minorEastAsia"/>
-          <w:szCs w:val="24"/>
-          <w:lang w:val="en-CA"/>
-        </w:rPr>
-        <w:t xml:space="preserve">, then you have no shortest path </w:t>
-      </w:r>
-      <m:oMath>
-        <m:r>
-          <w:rPr>
-            <w:rFonts w:ascii="Cambria Math" w:eastAsiaTheme="minorEastAsia" w:hAnsi="Cambria Math"/>
-            <w:szCs w:val="24"/>
-            <w:lang w:val="en-CA"/>
-          </w:rPr>
-          <m:t>a⇝b</m:t>
-        </m:r>
-      </m:oMath>
-      <w:r>
-        <w:rPr>
-          <w:rFonts w:eastAsiaTheme="minorEastAsia"/>
-          <w:szCs w:val="24"/>
-          <w:lang w:val="en-CA"/>
-        </w:rPr>
-        <w:t xml:space="preserve">, and therefore the number of shortest paths </w:t>
-      </w:r>
-      <m:oMath>
-        <m:r>
-          <w:rPr>
-            <w:rFonts w:ascii="Cambria Math" w:eastAsiaTheme="minorEastAsia" w:hAnsi="Cambria Math"/>
-            <w:szCs w:val="24"/>
-            <w:lang w:val="en-CA"/>
-          </w:rPr>
-          <m:t>a⇝b</m:t>
-        </m:r>
-      </m:oMath>
-      <w:r>
-        <w:rPr>
-          <w:rFonts w:eastAsiaTheme="minorEastAsia"/>
-          <w:szCs w:val="24"/>
-          <w:lang w:val="en-CA"/>
-        </w:rPr>
-        <w:t xml:space="preserve"> is </w:t>
-      </w:r>
-      <m:oMath>
-        <m:r>
-          <w:rPr>
-            <w:rFonts w:ascii="Cambria Math" w:eastAsiaTheme="minorEastAsia" w:hAnsi="Cambria Math"/>
-            <w:szCs w:val="24"/>
-            <w:lang w:val="en-CA"/>
-          </w:rPr>
-          <m:t>0</m:t>
-        </m:r>
-      </m:oMath>
+        </w:rPr>
+      </w:pPr>
+      <w:r>
+        <w:rPr>
+          <w:rFonts w:eastAsiaTheme="minorEastAsia"/>
+        </w:rPr>
+        <w:t>If the current vertex already exists in the current path, then detect a cycle.</w:t>
+      </w:r>
     </w:p>
     <w:p>
       <w:pPr>
-        <w:ind w:left="0"/>
-        <w:rPr>
-          <w:rFonts w:eastAsiaTheme="minorEastAsia"/>
-          <w:szCs w:val="24"/>
-          <w:lang w:val="en-CA"/>
-        </w:rPr>
-      </w:pPr>
+        <w:ind w:left="720" w:firstLine="720"/>
+        <w:rPr>
+          <w:rFonts w:eastAsiaTheme="minorEastAsia"/>
+        </w:rPr>
+      </w:pPr>
+      <w:r>
+        <w:rPr>
+          <w:rFonts w:eastAsiaTheme="minorEastAsia"/>
+        </w:rPr>
+        <w:t xml:space="preserve">More importantly, rather than having to traverse all possible paths for each vertex, the algorithm only has to traverse each path starting from the source vertex. </w:t>
+      </w:r>
+      <w:r>
+        <w:rPr>
+          <w:rFonts w:eastAsiaTheme="minorEastAsia"/>
+        </w:rPr>
+        <w:t xml:space="preserve">This property is exploited, hence in the worst-case, there are much less </w:t>
+      </w:r>
+      <w:r>
+        <w:rPr>
+          <w:rFonts w:eastAsiaTheme="minorEastAsia"/>
+        </w:rPr>
+        <w:t>explorations</w:t>
+      </w:r>
+      <w:r>
+        <w:rPr>
+          <w:rFonts w:eastAsiaTheme="minorEastAsia"/>
+        </w:rPr>
+        <w:t xml:space="preserve"> to be made. </w:t>
+      </w:r>
+      <w:r>
+        <w:rPr>
+          <w:rFonts w:eastAsiaTheme="minorEastAsia"/>
+        </w:rPr>
+        <w:t xml:space="preserve">In particular, starting at a source vertex </w:t>
+      </w:r>
+      <m:oMath>
+        <m:r>
+          <w:rPr>
+            <w:rFonts w:ascii="Cambria Math" w:eastAsiaTheme="minorEastAsia" w:hAnsi="Cambria Math"/>
+          </w:rPr>
+          <m:t>a</m:t>
+        </m:r>
+      </m:oMath>
+      <w:r>
+        <w:rPr>
+          <w:rFonts w:eastAsiaTheme="minorEastAsia"/>
+        </w:rPr>
+        <w:t xml:space="preserve">, </w:t>
+      </w:r>
+      <w:r>
+        <w:rPr>
+          <w:rFonts w:eastAsiaTheme="minorEastAsia"/>
+        </w:rPr>
+        <w:t xml:space="preserve">there are </w:t>
+      </w:r>
+      <m:oMath>
+        <m:d>
+          <m:dPr>
+            <m:begChr m:val="|"/>
+            <m:endChr m:val="|"/>
+            <m:ctrlPr>
+              <w:rPr>
+                <w:rFonts w:ascii="Cambria Math" w:eastAsiaTheme="minorEastAsia" w:hAnsi="Cambria Math"/>
+                <w:i/>
+              </w:rPr>
+            </m:ctrlPr>
+          </m:dPr>
+          <m:e>
+            <m:r>
+              <w:rPr>
+                <w:rFonts w:ascii="Cambria Math" w:eastAsiaTheme="minorEastAsia" w:hAnsi="Cambria Math"/>
+              </w:rPr>
+              <m:t>V</m:t>
+            </m:r>
+          </m:e>
+        </m:d>
+      </m:oMath>
+      <w:r>
+        <w:rPr>
+          <w:rFonts w:eastAsiaTheme="minorEastAsia"/>
+        </w:rPr>
+        <w:t xml:space="preserve"> other vertices to be explored. </w:t>
+      </w:r>
+      <w:r>
+        <w:rPr>
+          <w:rFonts w:eastAsiaTheme="minorEastAsia"/>
+        </w:rPr>
+        <w:t xml:space="preserve">Then, for the </w:t>
+      </w:r>
+      <m:oMath>
+        <m:d>
+          <m:dPr>
+            <m:begChr m:val="|"/>
+            <m:endChr m:val="|"/>
+            <m:ctrlPr>
+              <w:rPr>
+                <w:rFonts w:ascii="Cambria Math" w:eastAsiaTheme="minorEastAsia" w:hAnsi="Cambria Math"/>
+                <w:i/>
+              </w:rPr>
+            </m:ctrlPr>
+          </m:dPr>
+          <m:e>
+            <m:r>
+              <w:rPr>
+                <w:rFonts w:ascii="Cambria Math" w:eastAsiaTheme="minorEastAsia" w:hAnsi="Cambria Math"/>
+              </w:rPr>
+              <m:t>V</m:t>
+            </m:r>
+          </m:e>
+        </m:d>
+      </m:oMath>
+      <w:r>
+        <w:rPr>
+          <w:rFonts w:eastAsiaTheme="minorEastAsia"/>
+        </w:rPr>
+        <w:t xml:space="preserve"> number of vertices, there are </w:t>
+      </w:r>
+      <m:oMath>
+        <m:d>
+          <m:dPr>
+            <m:begChr m:val="|"/>
+            <m:endChr m:val="|"/>
+            <m:ctrlPr>
+              <w:rPr>
+                <w:rFonts w:ascii="Cambria Math" w:eastAsiaTheme="minorEastAsia" w:hAnsi="Cambria Math"/>
+                <w:i/>
+              </w:rPr>
+            </m:ctrlPr>
+          </m:dPr>
+          <m:e>
+            <m:r>
+              <w:rPr>
+                <w:rFonts w:ascii="Cambria Math" w:eastAsiaTheme="minorEastAsia" w:hAnsi="Cambria Math"/>
+              </w:rPr>
+              <m:t>V</m:t>
+            </m:r>
+          </m:e>
+        </m:d>
+      </m:oMath>
+      <w:r>
+        <w:rPr>
+          <w:rFonts w:eastAsiaTheme="minorEastAsia"/>
+        </w:rPr>
+        <w:t xml:space="preserve"> number of permutations, or ways in which they can be ordered to possibly arrive at different distance values. </w:t>
+      </w:r>
+      <w:r>
+        <w:rPr>
+          <w:rFonts w:eastAsiaTheme="minorEastAsia"/>
+        </w:rPr>
+        <w:t xml:space="preserve">However, many of these explorations are short-circuited if a cycle is detected, or in other words, if the algorithm traverses back to the source, or </w:t>
+      </w:r>
+      <w:r>
+        <w:rPr>
+          <w:rFonts w:eastAsiaTheme="minorEastAsia"/>
+        </w:rPr>
+        <w:t xml:space="preserve">if </w:t>
+      </w:r>
+      <w:r>
+        <w:rPr>
+          <w:rFonts w:eastAsiaTheme="minorEastAsia"/>
+        </w:rPr>
+        <w:t xml:space="preserve">it reaches an already visited vertex. </w:t>
+      </w:r>
+      <w:r>
+        <w:rPr>
+          <w:rFonts w:eastAsiaTheme="minorEastAsia"/>
+        </w:rPr>
+        <w:t xml:space="preserve">Therefore, the </w:t>
+      </w:r>
+      <w:r>
+        <w:rPr>
+          <w:rFonts w:eastAsiaTheme="minorEastAsia"/>
+        </w:rPr>
+        <w:t>running time</w:t>
+      </w:r>
+      <w:r>
+        <w:rPr>
+          <w:rFonts w:eastAsiaTheme="minorEastAsia"/>
+        </w:rPr>
+        <w:t xml:space="preserve"> of this </w:t>
+      </w:r>
+      <w:r>
+        <w:rPr>
+          <w:rFonts w:eastAsiaTheme="minorEastAsia"/>
+        </w:rPr>
+        <w:t xml:space="preserve">modified </w:t>
+      </w:r>
+      <w:r>
+        <w:rPr>
+          <w:rFonts w:eastAsiaTheme="minorEastAsia"/>
+        </w:rPr>
+        <w:t xml:space="preserve">graph traversal is also </w:t>
+      </w:r>
+      <m:oMath>
+        <m:r>
+          <w:rPr>
+            <w:rFonts w:ascii="Cambria Math" w:eastAsiaTheme="minorEastAsia" w:hAnsi="Cambria Math"/>
+          </w:rPr>
+          <m:t>O</m:t>
+        </m:r>
+        <m:d>
+          <m:dPr>
+            <m:ctrlPr>
+              <w:rPr>
+                <w:rFonts w:ascii="Cambria Math" w:eastAsiaTheme="minorEastAsia" w:hAnsi="Cambria Math"/>
+                <w:i/>
+              </w:rPr>
+            </m:ctrlPr>
+          </m:dPr>
+          <m:e>
+            <m:sSup>
+              <m:sSupPr>
+                <m:ctrlPr>
+                  <w:rPr>
+                    <w:rFonts w:ascii="Cambria Math" w:eastAsiaTheme="minorEastAsia" w:hAnsi="Cambria Math"/>
+                    <w:i/>
+                  </w:rPr>
+                </m:ctrlPr>
+              </m:sSupPr>
+              <m:e>
+                <m:d>
+                  <m:dPr>
+                    <m:begChr m:val="|"/>
+                    <m:endChr m:val="|"/>
+                    <m:ctrlPr>
+                      <w:rPr>
+                        <w:rFonts w:ascii="Cambria Math" w:eastAsiaTheme="minorEastAsia" w:hAnsi="Cambria Math"/>
+                        <w:i/>
+                      </w:rPr>
+                    </m:ctrlPr>
+                  </m:dPr>
+                  <m:e>
+                    <m:r>
+                      <w:rPr>
+                        <w:rFonts w:ascii="Cambria Math" w:eastAsiaTheme="minorEastAsia" w:hAnsi="Cambria Math"/>
+                      </w:rPr>
+                      <m:t>V</m:t>
+                    </m:r>
+                  </m:e>
+                </m:d>
+              </m:e>
+              <m:sup>
+                <m:r>
+                  <w:rPr>
+                    <w:rFonts w:ascii="Cambria Math" w:eastAsiaTheme="minorEastAsia" w:hAnsi="Cambria Math"/>
+                  </w:rPr>
+                  <m:t>2</m:t>
+                </m:r>
+              </m:sup>
+            </m:sSup>
+          </m:e>
+        </m:d>
+      </m:oMath>
+      <w:r>
+        <w:rPr>
+          <w:rFonts w:eastAsiaTheme="minorEastAsia"/>
+        </w:rPr>
+        <w:t xml:space="preserve"> as a result of these optimizations. </w:t>
+      </w:r>
+      <w:r>
+        <w:rPr>
+          <w:rFonts w:eastAsiaTheme="minorEastAsia"/>
+        </w:rPr>
+        <w:t xml:space="preserve">Hence, the total </w:t>
+      </w:r>
+      <w:r>
+        <w:rPr>
+          <w:rFonts w:eastAsiaTheme="minorEastAsia"/>
+        </w:rPr>
+        <w:t xml:space="preserve">running time for this algorithm is </w:t>
+      </w:r>
+      <m:oMath>
+        <m:r>
+          <w:rPr>
+            <w:rFonts w:ascii="Cambria Math" w:eastAsiaTheme="minorEastAsia" w:hAnsi="Cambria Math"/>
+          </w:rPr>
+          <m:t>O</m:t>
+        </m:r>
+        <m:d>
+          <m:dPr>
+            <m:ctrlPr>
+              <w:rPr>
+                <w:rFonts w:ascii="Cambria Math" w:eastAsiaTheme="minorEastAsia" w:hAnsi="Cambria Math"/>
+                <w:i/>
+              </w:rPr>
+            </m:ctrlPr>
+          </m:dPr>
+          <m:e>
+            <m:sSup>
+              <m:sSupPr>
+                <m:ctrlPr>
+                  <w:rPr>
+                    <w:rFonts w:ascii="Cambria Math" w:eastAsiaTheme="minorEastAsia" w:hAnsi="Cambria Math"/>
+                    <w:i/>
+                  </w:rPr>
+                </m:ctrlPr>
+              </m:sSupPr>
+              <m:e>
+                <m:d>
+                  <m:dPr>
+                    <m:begChr m:val="|"/>
+                    <m:endChr m:val="|"/>
+                    <m:ctrlPr>
+                      <w:rPr>
+                        <w:rFonts w:ascii="Cambria Math" w:eastAsiaTheme="minorEastAsia" w:hAnsi="Cambria Math"/>
+                        <w:i/>
+                      </w:rPr>
+                    </m:ctrlPr>
+                  </m:dPr>
+                  <m:e>
+                    <m:r>
+                      <w:rPr>
+                        <w:rFonts w:ascii="Cambria Math" w:eastAsiaTheme="minorEastAsia" w:hAnsi="Cambria Math"/>
+                      </w:rPr>
+                      <m:t>V</m:t>
+                    </m:r>
+                  </m:e>
+                </m:d>
+              </m:e>
+              <m:sup>
+                <m:r>
+                  <w:rPr>
+                    <w:rFonts w:ascii="Cambria Math" w:eastAsiaTheme="minorEastAsia" w:hAnsi="Cambria Math"/>
+                  </w:rPr>
+                  <m:t>2</m:t>
+                </m:r>
+              </m:sup>
+            </m:sSup>
+            <m:r>
+              <w:rPr>
+                <w:rFonts w:ascii="Cambria Math" w:eastAsiaTheme="minorEastAsia" w:hAnsi="Cambria Math"/>
+              </w:rPr>
+              <m:t>+</m:t>
+            </m:r>
+            <m:sSup>
+              <m:sSupPr>
+                <m:ctrlPr>
+                  <w:rPr>
+                    <w:rFonts w:ascii="Cambria Math" w:eastAsiaTheme="minorEastAsia" w:hAnsi="Cambria Math"/>
+                    <w:i/>
+                  </w:rPr>
+                </m:ctrlPr>
+              </m:sSupPr>
+              <m:e>
+                <m:d>
+                  <m:dPr>
+                    <m:begChr m:val="|"/>
+                    <m:endChr m:val="|"/>
+                    <m:ctrlPr>
+                      <w:rPr>
+                        <w:rFonts w:ascii="Cambria Math" w:eastAsiaTheme="minorEastAsia" w:hAnsi="Cambria Math"/>
+                        <w:i/>
+                      </w:rPr>
+                    </m:ctrlPr>
+                  </m:dPr>
+                  <m:e>
+                    <m:r>
+                      <w:rPr>
+                        <w:rFonts w:ascii="Cambria Math" w:eastAsiaTheme="minorEastAsia" w:hAnsi="Cambria Math"/>
+                      </w:rPr>
+                      <m:t>V</m:t>
+                    </m:r>
+                  </m:e>
+                </m:d>
+              </m:e>
+              <m:sup>
+                <m:r>
+                  <w:rPr>
+                    <w:rFonts w:ascii="Cambria Math" w:eastAsiaTheme="minorEastAsia" w:hAnsi="Cambria Math"/>
+                  </w:rPr>
+                  <m:t>2</m:t>
+                </m:r>
+              </m:sup>
+            </m:sSup>
+          </m:e>
+        </m:d>
+        <m:r>
+          <w:rPr>
+            <w:rFonts w:ascii="Cambria Math" w:eastAsiaTheme="minorEastAsia" w:hAnsi="Cambria Math"/>
+          </w:rPr>
+          <m:t>=O</m:t>
+        </m:r>
+        <m:d>
+          <m:dPr>
+            <m:ctrlPr>
+              <w:rPr>
+                <w:rFonts w:ascii="Cambria Math" w:eastAsiaTheme="minorEastAsia" w:hAnsi="Cambria Math"/>
+                <w:i/>
+              </w:rPr>
+            </m:ctrlPr>
+          </m:dPr>
+          <m:e>
+            <m:r>
+              <w:rPr>
+                <w:rFonts w:ascii="Cambria Math" w:eastAsiaTheme="minorEastAsia" w:hAnsi="Cambria Math"/>
+              </w:rPr>
+              <m:t>2</m:t>
+            </m:r>
+            <m:sSup>
+              <m:sSupPr>
+                <m:ctrlPr>
+                  <w:rPr>
+                    <w:rFonts w:ascii="Cambria Math" w:eastAsiaTheme="minorEastAsia" w:hAnsi="Cambria Math"/>
+                    <w:i/>
+                  </w:rPr>
+                </m:ctrlPr>
+              </m:sSupPr>
+              <m:e>
+                <m:d>
+                  <m:dPr>
+                    <m:begChr m:val="|"/>
+                    <m:endChr m:val="|"/>
+                    <m:ctrlPr>
+                      <w:rPr>
+                        <w:rFonts w:ascii="Cambria Math" w:eastAsiaTheme="minorEastAsia" w:hAnsi="Cambria Math"/>
+                        <w:i/>
+                      </w:rPr>
+                    </m:ctrlPr>
+                  </m:dPr>
+                  <m:e>
+                    <m:r>
+                      <w:rPr>
+                        <w:rFonts w:ascii="Cambria Math" w:eastAsiaTheme="minorEastAsia" w:hAnsi="Cambria Math"/>
+                      </w:rPr>
+                      <m:t>V</m:t>
+                    </m:r>
+                  </m:e>
+                </m:d>
+              </m:e>
+              <m:sup>
+                <m:r>
+                  <w:rPr>
+                    <w:rFonts w:ascii="Cambria Math" w:eastAsiaTheme="minorEastAsia" w:hAnsi="Cambria Math"/>
+                  </w:rPr>
+                  <m:t>2</m:t>
+                </m:r>
+              </m:sup>
+            </m:sSup>
+          </m:e>
+        </m:d>
+      </m:oMath>
+      <w:r>
+        <w:rPr>
+          <w:rFonts w:eastAsiaTheme="minorEastAsia"/>
+        </w:rPr>
+        <w:t xml:space="preserve">. </w:t>
+      </w:r>
+      <w:r>
+        <w:rPr>
+          <w:rFonts w:eastAsiaTheme="minorEastAsia"/>
+        </w:rPr>
+        <w:t xml:space="preserve">When simplified, the final running time is </w:t>
+      </w:r>
+      <m:oMath>
+        <m:r>
+          <w:rPr>
+            <w:rFonts w:ascii="Cambria Math" w:eastAsiaTheme="minorEastAsia" w:hAnsi="Cambria Math"/>
+          </w:rPr>
+          <m:t>O</m:t>
+        </m:r>
+        <m:d>
+          <m:dPr>
+            <m:ctrlPr>
+              <w:rPr>
+                <w:rFonts w:ascii="Cambria Math" w:eastAsiaTheme="minorEastAsia" w:hAnsi="Cambria Math"/>
+                <w:i/>
+              </w:rPr>
+            </m:ctrlPr>
+          </m:dPr>
+          <m:e>
+            <m:sSup>
+              <m:sSupPr>
+                <m:ctrlPr>
+                  <w:rPr>
+                    <w:rFonts w:ascii="Cambria Math" w:eastAsiaTheme="minorEastAsia" w:hAnsi="Cambria Math"/>
+                    <w:i/>
+                  </w:rPr>
+                </m:ctrlPr>
+              </m:sSupPr>
+              <m:e>
+                <m:d>
+                  <m:dPr>
+                    <m:begChr m:val="|"/>
+                    <m:endChr m:val="|"/>
+                    <m:ctrlPr>
+                      <w:rPr>
+                        <w:rFonts w:ascii="Cambria Math" w:eastAsiaTheme="minorEastAsia" w:hAnsi="Cambria Math"/>
+                        <w:i/>
+                      </w:rPr>
+                    </m:ctrlPr>
+                  </m:dPr>
+                  <m:e>
+                    <m:r>
+                      <w:rPr>
+                        <w:rFonts w:ascii="Cambria Math" w:eastAsiaTheme="minorEastAsia" w:hAnsi="Cambria Math"/>
+                      </w:rPr>
+                      <m:t>V</m:t>
+                    </m:r>
+                  </m:e>
+                </m:d>
+              </m:e>
+              <m:sup>
+                <m:r>
+                  <w:rPr>
+                    <w:rFonts w:ascii="Cambria Math" w:eastAsiaTheme="minorEastAsia" w:hAnsi="Cambria Math"/>
+                  </w:rPr>
+                  <m:t>2</m:t>
+                </m:r>
+              </m:sup>
+            </m:sSup>
+          </m:e>
+        </m:d>
+      </m:oMath>
+      <w:r>
+        <w:rPr>
+          <w:rFonts w:eastAsiaTheme="minorEastAsia"/>
+        </w:rPr>
+        <w:t xml:space="preserve">. </w:t>
+      </w:r>
     </w:p>
     <w:p>
       <w:pPr>
-        <w:pStyle w:val="ListParagraph"/>
-        <w:numPr>
-          <w:ilvl w:val="0"/>
-          <w:numId w:val="32"/>
-        </w:numPr>
-        <w:rPr>
-          <w:rFonts w:eastAsiaTheme="minorEastAsia"/>
-          <w:b/>
-          <w:bCs/>
-          <w:szCs w:val="24"/>
-          <w:lang w:val="en-CA"/>
-        </w:rPr>
-      </w:pPr>
-      <w:r>
-        <w:rPr>
-          <w:rFonts w:eastAsiaTheme="minorEastAsia"/>
-          <w:b/>
-          <w:bCs/>
-          <w:szCs w:val="24"/>
-          <w:lang w:val="en-CA"/>
-        </w:rPr>
-        <w:t xml:space="preserve">Polynomial-Time </w:t>
-      </w:r>
-      <w:r>
-        <w:rPr>
-          <w:rFonts w:eastAsiaTheme="minorEastAsia"/>
-          <w:b/>
-          <w:bCs/>
-          <w:szCs w:val="24"/>
-          <w:lang w:val="en-CA"/>
-        </w:rPr>
-        <w:t>Algorithm Description, Correctness, and Analysis</w:t>
-      </w:r>
-      <w:r>
-        <w:rPr>
-          <w:rFonts w:eastAsiaTheme="minorEastAsia"/>
-          <w:szCs w:val="24"/>
-          <w:lang w:val="en-CA"/>
-        </w:rPr>
-        <w:t xml:space="preserve"> </w:t>
-      </w:r>
+        <w:rPr>
+          <w:rFonts w:eastAsiaTheme="minorEastAsia"/>
+        </w:rPr>
+      </w:pPr>
     </w:p>
     <w:p>
       <w:pPr>
-        <w:ind w:left="720"/>
-        <w:rPr>
-          <w:rFonts w:eastAsiaTheme="minorEastAsia"/>
-          <w:szCs w:val="24"/>
-          <w:lang w:val="en-CA"/>
-        </w:rPr>
-      </w:pPr>
-    </w:p>
-    <w:p>
-      <w:pPr>
-        <w:ind w:left="0" w:firstLine="360"/>
-        <w:rPr>
-          <w:rFonts w:eastAsiaTheme="minorEastAsia"/>
-          <w:lang w:val="en-CA"/>
+        <w:rPr>
+          <w:rFonts w:eastAsiaTheme="minorEastAsia"/>
         </w:rPr>
       </w:pPr>
       <w:r>
@@ -11397,7 +13735,7 @@
             <w:szCs w:val="24"/>
             <w:lang w:val="en-CA"/>
           </w:rPr>
-          <m:t>k∈</m:t>
+          <m:t>k</m:t>
         </m:r>
         <m:r>
           <m:rPr>
@@ -11408,7 +13746,7 @@
             <w:szCs w:val="24"/>
             <w:lang w:val="en-CA"/>
           </w:rPr>
-          <m:t>N</m:t>
+          <m:t>∈N</m:t>
         </m:r>
       </m:oMath>
       <w:r>
@@ -11641,15 +13979,7 @@
                   <w:szCs w:val="24"/>
                   <w:lang w:val="en-CA"/>
                 </w:rPr>
-                <m:t>1</m:t>
-              </m:r>
-              <m:r>
-                <w:rPr>
-                  <w:rFonts w:ascii="Cambria Math" w:eastAsiaTheme="minorEastAsia" w:hAnsi="Cambria Math"/>
-                  <w:szCs w:val="24"/>
-                  <w:lang w:val="en-CA"/>
-                </w:rPr>
-                <m:t>, n</m:t>
+                <m:t>1, n</m:t>
               </m:r>
             </m:e>
           </m:d>
@@ -11739,15 +14069,7 @@
                   <w:szCs w:val="24"/>
                   <w:lang w:val="en-CA"/>
                 </w:rPr>
-                <m:t>2</m:t>
-              </m:r>
-              <m:r>
-                <w:rPr>
-                  <w:rFonts w:ascii="Cambria Math" w:eastAsiaTheme="minorEastAsia" w:hAnsi="Cambria Math"/>
-                  <w:szCs w:val="24"/>
-                  <w:lang w:val="en-CA"/>
-                </w:rPr>
-                <m:t>, n</m:t>
+                <m:t>2, n</m:t>
               </m:r>
             </m:e>
           </m:d>
@@ -11757,15 +14079,7 @@
               <w:szCs w:val="24"/>
               <w:lang w:val="en-CA"/>
             </w:rPr>
-            <m:t>=</m:t>
-          </m:r>
-          <m:r>
-            <w:rPr>
-              <w:rFonts w:ascii="Cambria Math" w:eastAsiaTheme="minorEastAsia" w:hAnsi="Cambria Math"/>
-              <w:szCs w:val="24"/>
-              <w:lang w:val="en-CA"/>
-            </w:rPr>
-            <m:t>2</m:t>
+            <m:t>=2</m:t>
           </m:r>
           <m:rad>
             <m:radPr>
@@ -12375,6 +14689,7 @@
           <w:docPartUnique/>
         </w:docPartObj>
       </w:sdtPr>
+      <w:sdtEndPr/>
       <w:sdtContent>
         <w:p>
           <w:pPr>
@@ -12394,6 +14709,7 @@
             <w:id w:val="111145805"/>
             <w:bibliography/>
           </w:sdtPr>
+          <w:sdtEndPr/>
           <w:sdtContent>
             <w:p>
               <w:r>
@@ -13788,6 +16104,119 @@
     </w:lvl>
   </w:abstractNum>
   <w:abstractNum w:abstractNumId="13" w15:restartNumberingAfterBreak="0">
+    <w:nsid w:val="538317A3"/>
+    <w:multiLevelType w:val="hybridMultilevel"/>
+    <w:tmpl w:val="C7F234C8"/>
+    <w:lvl w:ilvl="0" w:tplc="04090001">
+      <w:start w:val="1"/>
+      <w:numFmt w:val="bullet"/>
+      <w:lvlText w:val=""/>
+      <w:lvlJc w:val="left"/>
+      <w:pPr>
+        <w:ind w:left="720" w:hanging="360"/>
+      </w:pPr>
+      <w:rPr>
+        <w:rFonts w:ascii="Symbol" w:hAnsi="Symbol" w:hint="default"/>
+      </w:rPr>
+    </w:lvl>
+    <w:lvl w:ilvl="1" w:tplc="04090001">
+      <w:start w:val="1"/>
+      <w:numFmt w:val="bullet"/>
+      <w:lvlText w:val=""/>
+      <w:lvlJc w:val="left"/>
+      <w:pPr>
+        <w:ind w:left="1440" w:hanging="360"/>
+      </w:pPr>
+      <w:rPr>
+        <w:rFonts w:ascii="Symbol" w:hAnsi="Symbol" w:hint="default"/>
+      </w:rPr>
+    </w:lvl>
+    <w:lvl w:ilvl="2" w:tplc="04090001">
+      <w:start w:val="1"/>
+      <w:numFmt w:val="bullet"/>
+      <w:lvlText w:val=""/>
+      <w:lvlJc w:val="left"/>
+      <w:pPr>
+        <w:ind w:left="2160" w:hanging="360"/>
+      </w:pPr>
+      <w:rPr>
+        <w:rFonts w:ascii="Symbol" w:hAnsi="Symbol" w:hint="default"/>
+      </w:rPr>
+    </w:lvl>
+    <w:lvl w:ilvl="3" w:tplc="04090001" w:tentative="1">
+      <w:start w:val="1"/>
+      <w:numFmt w:val="bullet"/>
+      <w:lvlText w:val=""/>
+      <w:lvlJc w:val="left"/>
+      <w:pPr>
+        <w:ind w:left="2880" w:hanging="360"/>
+      </w:pPr>
+      <w:rPr>
+        <w:rFonts w:ascii="Symbol" w:hAnsi="Symbol" w:hint="default"/>
+      </w:rPr>
+    </w:lvl>
+    <w:lvl w:ilvl="4" w:tplc="04090003" w:tentative="1">
+      <w:start w:val="1"/>
+      <w:numFmt w:val="bullet"/>
+      <w:lvlText w:val="o"/>
+      <w:lvlJc w:val="left"/>
+      <w:pPr>
+        <w:ind w:left="3600" w:hanging="360"/>
+      </w:pPr>
+      <w:rPr>
+        <w:rFonts w:ascii="Courier New" w:hAnsi="Courier New" w:hint="default"/>
+      </w:rPr>
+    </w:lvl>
+    <w:lvl w:ilvl="5" w:tplc="04090005" w:tentative="1">
+      <w:start w:val="1"/>
+      <w:numFmt w:val="bullet"/>
+      <w:lvlText w:val=""/>
+      <w:lvlJc w:val="left"/>
+      <w:pPr>
+        <w:ind w:left="4320" w:hanging="360"/>
+      </w:pPr>
+      <w:rPr>
+        <w:rFonts w:ascii="Wingdings" w:hAnsi="Wingdings" w:hint="default"/>
+      </w:rPr>
+    </w:lvl>
+    <w:lvl w:ilvl="6" w:tplc="04090001" w:tentative="1">
+      <w:start w:val="1"/>
+      <w:numFmt w:val="bullet"/>
+      <w:lvlText w:val=""/>
+      <w:lvlJc w:val="left"/>
+      <w:pPr>
+        <w:ind w:left="5040" w:hanging="360"/>
+      </w:pPr>
+      <w:rPr>
+        <w:rFonts w:ascii="Symbol" w:hAnsi="Symbol" w:hint="default"/>
+      </w:rPr>
+    </w:lvl>
+    <w:lvl w:ilvl="7" w:tplc="04090003" w:tentative="1">
+      <w:start w:val="1"/>
+      <w:numFmt w:val="bullet"/>
+      <w:lvlText w:val="o"/>
+      <w:lvlJc w:val="left"/>
+      <w:pPr>
+        <w:ind w:left="5760" w:hanging="360"/>
+      </w:pPr>
+      <w:rPr>
+        <w:rFonts w:ascii="Courier New" w:hAnsi="Courier New" w:hint="default"/>
+      </w:rPr>
+    </w:lvl>
+    <w:lvl w:ilvl="8" w:tplc="04090005" w:tentative="1">
+      <w:start w:val="1"/>
+      <w:numFmt w:val="bullet"/>
+      <w:lvlText w:val=""/>
+      <w:lvlJc w:val="left"/>
+      <w:pPr>
+        <w:ind w:left="6480" w:hanging="360"/>
+      </w:pPr>
+      <w:rPr>
+        <w:rFonts w:ascii="Wingdings" w:hAnsi="Wingdings" w:hint="default"/>
+      </w:rPr>
+    </w:lvl>
+  </w:abstractNum>
+  <w:abstractNum w:abstractNumId="14" w15:restartNumberingAfterBreak="0">
     <w:nsid w:val="53AB00CB"/>
     <w:multiLevelType w:val="hybridMultilevel"/>
     <w:tmpl w:val="8D4ABCDA"/>
@@ -13876,7 +16305,7 @@
       </w:pPr>
     </w:lvl>
   </w:abstractNum>
-  <w:abstractNum w:abstractNumId="14" w15:restartNumberingAfterBreak="0">
+  <w:abstractNum w:abstractNumId="15" w15:restartNumberingAfterBreak="0">
     <w:nsid w:val="580512A5"/>
     <w:multiLevelType w:val="hybridMultilevel"/>
     <w:tmpl w:val="A70AB6C6"/>
@@ -13965,7 +16394,7 @@
       </w:pPr>
     </w:lvl>
   </w:abstractNum>
-  <w:abstractNum w:abstractNumId="15" w15:restartNumberingAfterBreak="0">
+  <w:abstractNum w:abstractNumId="16" w15:restartNumberingAfterBreak="0">
     <w:nsid w:val="5F6A2BA9"/>
     <w:multiLevelType w:val="hybridMultilevel"/>
     <w:tmpl w:val="CEE8172A"/>
@@ -14077,7 +16506,7 @@
       </w:rPr>
     </w:lvl>
   </w:abstractNum>
-  <w:abstractNum w:abstractNumId="16" w15:restartNumberingAfterBreak="0">
+  <w:abstractNum w:abstractNumId="17" w15:restartNumberingAfterBreak="0">
     <w:nsid w:val="61670647"/>
     <w:multiLevelType w:val="hybridMultilevel"/>
     <w:tmpl w:val="42A66DD4"/>
@@ -14166,7 +16595,7 @@
       </w:pPr>
     </w:lvl>
   </w:abstractNum>
-  <w:abstractNum w:abstractNumId="17" w15:restartNumberingAfterBreak="0">
+  <w:abstractNum w:abstractNumId="18" w15:restartNumberingAfterBreak="0">
     <w:nsid w:val="63061FDA"/>
     <w:multiLevelType w:val="hybridMultilevel"/>
     <w:tmpl w:val="A17EE9BE"/>
@@ -14279,7 +16708,7 @@
       </w:rPr>
     </w:lvl>
   </w:abstractNum>
-  <w:abstractNum w:abstractNumId="18" w15:restartNumberingAfterBreak="0">
+  <w:abstractNum w:abstractNumId="19" w15:restartNumberingAfterBreak="0">
     <w:nsid w:val="64A37D64"/>
     <w:multiLevelType w:val="hybridMultilevel"/>
     <w:tmpl w:val="97202A3C"/>
@@ -14370,7 +16799,7 @@
       </w:pPr>
     </w:lvl>
   </w:abstractNum>
-  <w:abstractNum w:abstractNumId="19" w15:restartNumberingAfterBreak="0">
+  <w:abstractNum w:abstractNumId="20" w15:restartNumberingAfterBreak="0">
     <w:nsid w:val="69536833"/>
     <w:multiLevelType w:val="hybridMultilevel"/>
     <w:tmpl w:val="3C3AC76A"/>
@@ -14482,7 +16911,7 @@
       </w:rPr>
     </w:lvl>
   </w:abstractNum>
-  <w:abstractNum w:abstractNumId="20" w15:restartNumberingAfterBreak="0">
+  <w:abstractNum w:abstractNumId="21" w15:restartNumberingAfterBreak="0">
     <w:nsid w:val="6C165158"/>
     <w:multiLevelType w:val="hybridMultilevel"/>
     <w:tmpl w:val="2E6664BA"/>
@@ -14594,7 +17023,7 @@
       </w:rPr>
     </w:lvl>
   </w:abstractNum>
-  <w:abstractNum w:abstractNumId="21" w15:restartNumberingAfterBreak="0">
+  <w:abstractNum w:abstractNumId="22" w15:restartNumberingAfterBreak="0">
     <w:nsid w:val="6FA737AD"/>
     <w:multiLevelType w:val="hybridMultilevel"/>
     <w:tmpl w:val="B2DC1F74"/>
@@ -14683,7 +17112,7 @@
       </w:pPr>
     </w:lvl>
   </w:abstractNum>
-  <w:abstractNum w:abstractNumId="22" w15:restartNumberingAfterBreak="0">
+  <w:abstractNum w:abstractNumId="23" w15:restartNumberingAfterBreak="0">
     <w:nsid w:val="723B0B0D"/>
     <w:multiLevelType w:val="hybridMultilevel"/>
     <w:tmpl w:val="CC3A6162"/>
@@ -14773,7 +17202,7 @@
       </w:pPr>
     </w:lvl>
   </w:abstractNum>
-  <w:abstractNum w:abstractNumId="23" w15:restartNumberingAfterBreak="0">
+  <w:abstractNum w:abstractNumId="24" w15:restartNumberingAfterBreak="0">
     <w:nsid w:val="78A811A4"/>
     <w:multiLevelType w:val="hybridMultilevel"/>
     <w:tmpl w:val="5616EB04"/>
@@ -14878,13 +17307,13 @@
     <w:abstractNumId w:val="5"/>
   </w:num>
   <w:num w:numId="6">
-    <w:abstractNumId w:val="15"/>
+    <w:abstractNumId w:val="16"/>
   </w:num>
   <w:num w:numId="7">
     <w:abstractNumId w:val="2"/>
   </w:num>
   <w:num w:numId="8">
-    <w:abstractNumId w:val="23"/>
+    <w:abstractNumId w:val="24"/>
   </w:num>
   <w:num w:numId="9">
     <w:abstractNumId w:val="6"/>
@@ -14896,13 +17325,13 @@
     <w:abstractNumId w:val="0"/>
   </w:num>
   <w:num w:numId="12">
-    <w:abstractNumId w:val="18"/>
+    <w:abstractNumId w:val="19"/>
   </w:num>
   <w:num w:numId="13">
     <w:abstractNumId w:val="12"/>
   </w:num>
   <w:num w:numId="14">
-    <w:abstractNumId w:val="17"/>
+    <w:abstractNumId w:val="18"/>
   </w:num>
   <w:num w:numId="15">
     <w:abstractNumId w:val="3"/>
@@ -14917,22 +17346,22 @@
     <w:abstractNumId w:val="11"/>
   </w:num>
   <w:num w:numId="19">
-    <w:abstractNumId w:val="21"/>
+    <w:abstractNumId w:val="22"/>
   </w:num>
   <w:num w:numId="20">
-    <w:abstractNumId w:val="14"/>
+    <w:abstractNumId w:val="15"/>
   </w:num>
   <w:num w:numId="21">
-    <w:abstractNumId w:val="22"/>
+    <w:abstractNumId w:val="23"/>
   </w:num>
   <w:num w:numId="22">
-    <w:abstractNumId w:val="22"/>
+    <w:abstractNumId w:val="23"/>
     <w:lvlOverride w:ilvl="0">
       <w:startOverride w:val="1"/>
     </w:lvlOverride>
   </w:num>
   <w:num w:numId="23">
-    <w:abstractNumId w:val="22"/>
+    <w:abstractNumId w:val="23"/>
     <w:lvlOverride w:ilvl="0">
       <w:startOverride w:val="1"/>
     </w:lvlOverride>
@@ -14941,36 +17370,39 @@
     <w:abstractNumId w:val="4"/>
   </w:num>
   <w:num w:numId="25">
-    <w:abstractNumId w:val="22"/>
+    <w:abstractNumId w:val="23"/>
     <w:lvlOverride w:ilvl="0">
       <w:startOverride w:val="1"/>
     </w:lvlOverride>
   </w:num>
   <w:num w:numId="26">
-    <w:abstractNumId w:val="19"/>
+    <w:abstractNumId w:val="20"/>
   </w:num>
   <w:num w:numId="27">
-    <w:abstractNumId w:val="22"/>
+    <w:abstractNumId w:val="23"/>
     <w:lvlOverride w:ilvl="0">
       <w:startOverride w:val="1"/>
     </w:lvlOverride>
   </w:num>
   <w:num w:numId="28">
-    <w:abstractNumId w:val="22"/>
+    <w:abstractNumId w:val="23"/>
     <w:lvlOverride w:ilvl="0">
       <w:startOverride w:val="1"/>
     </w:lvlOverride>
   </w:num>
   <w:num w:numId="29">
-    <w:abstractNumId w:val="20"/>
+    <w:abstractNumId w:val="21"/>
   </w:num>
   <w:num w:numId="30">
     <w:abstractNumId w:val="7"/>
   </w:num>
   <w:num w:numId="31">
-    <w:abstractNumId w:val="16"/>
+    <w:abstractNumId w:val="17"/>
   </w:num>
   <w:num w:numId="32">
+    <w:abstractNumId w:val="14"/>
+  </w:num>
+  <w:num w:numId="33">
     <w:abstractNumId w:val="13"/>
   </w:num>
 </w:numbering>

</xml_diff>

<commit_message>
finish week 7 lecture notes
</commit_message>
<xml_diff>
--- a/assignment_2/assignment_2.docx
+++ b/assignment_2/assignment_2.docx
@@ -12427,7 +12427,7 @@
           <w:rPr>
             <w:rFonts w:ascii="Cambria Math" w:eastAsiaTheme="minorEastAsia" w:hAnsi="Cambria Math"/>
           </w:rPr>
-          <m:t>k∈</m:t>
+          <m:t>k</m:t>
         </m:r>
         <m:r>
           <m:rPr>
@@ -12436,7 +12436,7 @@
           <w:rPr>
             <w:rFonts w:ascii="Cambria Math" w:eastAsiaTheme="minorEastAsia" w:hAnsi="Cambria Math"/>
           </w:rPr>
-          <m:t>N</m:t>
+          <m:t>∈N</m:t>
         </m:r>
       </m:oMath>
       <w:r>
@@ -12712,7 +12712,7 @@
     <w:p>
       <w:pPr>
         <w:shd w:val="clear" w:color="auto" w:fill="1E1E1E"/>
-        <w:spacing w:line="360" w:lineRule="auto"/>
+        <w:spacing w:line="276" w:lineRule="auto"/>
         <w:rPr>
           <w:rFonts w:ascii="Menlo" w:hAnsi="Menlo" w:cs="Menlo"/>
           <w:color w:val="D4D4D4"/>
@@ -13003,7 +13003,7 @@
     <w:p>
       <w:pPr>
         <w:shd w:val="clear" w:color="auto" w:fill="1E1E1E"/>
-        <w:spacing w:line="360" w:lineRule="auto"/>
+        <w:spacing w:line="276" w:lineRule="auto"/>
         <w:rPr>
           <w:rFonts w:ascii="Menlo" w:hAnsi="Menlo" w:cs="Menlo"/>
           <w:color w:val="D4D4D4"/>
@@ -13116,7 +13116,7 @@
     <w:p>
       <w:pPr>
         <w:shd w:val="clear" w:color="auto" w:fill="1E1E1E"/>
-        <w:spacing w:line="360" w:lineRule="auto"/>
+        <w:spacing w:line="276" w:lineRule="auto"/>
         <w:rPr>
           <w:rFonts w:ascii="Menlo" w:hAnsi="Menlo" w:cs="Menlo"/>
           <w:color w:val="D4D4D4"/>
@@ -13310,7 +13310,7 @@
     <w:p>
       <w:pPr>
         <w:shd w:val="clear" w:color="auto" w:fill="1E1E1E"/>
-        <w:spacing w:line="360" w:lineRule="auto"/>
+        <w:spacing w:line="276" w:lineRule="auto"/>
         <w:rPr>
           <w:rFonts w:ascii="Menlo" w:hAnsi="Menlo" w:cs="Menlo"/>
           <w:color w:val="D4D4D4"/>
@@ -13457,7 +13457,6 @@
         <w:rPr>
           <w:rFonts w:eastAsiaTheme="minorEastAsia"/>
         </w:rPr>
-        <w:lastRenderedPageBreak/>
         <w:t>Now for the most important part: for each combination of number of moves and eggs, compute the number of moves and eggs for the previous solution</w:t>
       </w:r>
       <w:r>
@@ -13470,7 +13469,7 @@
     <w:p>
       <w:pPr>
         <w:shd w:val="clear" w:color="auto" w:fill="1E1E1E"/>
-        <w:spacing w:line="360" w:lineRule="auto"/>
+        <w:spacing w:line="276" w:lineRule="auto"/>
         <w:rPr>
           <w:rFonts w:ascii="Menlo" w:hAnsi="Menlo" w:cs="Menlo"/>
           <w:color w:val="D4D4D4"/>
@@ -13485,6 +13484,7 @@
           <w:sz w:val="22"/>
           <w:szCs w:val="22"/>
         </w:rPr>
+        <w:lastRenderedPageBreak/>
         <w:t>dp</w:t>
       </w:r>
       <w:r>
@@ -14149,31 +14149,7 @@
                   <w:rPr>
                     <w:rFonts w:ascii="Cambria Math" w:eastAsiaTheme="minorEastAsia" w:hAnsi="Cambria Math"/>
                   </w:rPr>
-                  <m:t>10</m:t>
-                </m:r>
-                <m:r>
-                  <w:rPr>
-                    <w:rFonts w:ascii="Cambria Math" w:eastAsiaTheme="minorEastAsia" w:hAnsi="Cambria Math"/>
-                  </w:rPr>
-                  <m:t>,</m:t>
-                </m:r>
-                <m:r>
-                  <w:rPr>
-                    <w:rFonts w:ascii="Cambria Math" w:eastAsiaTheme="minorEastAsia" w:hAnsi="Cambria Math"/>
-                  </w:rPr>
-                  <m:t>000</m:t>
-                </m:r>
-                <m:r>
-                  <w:rPr>
-                    <w:rFonts w:ascii="Cambria Math" w:eastAsiaTheme="minorEastAsia" w:hAnsi="Cambria Math"/>
-                  </w:rPr>
-                  <m:t>,</m:t>
-                </m:r>
-                <m:r>
-                  <w:rPr>
-                    <w:rFonts w:ascii="Cambria Math" w:eastAsiaTheme="minorEastAsia" w:hAnsi="Cambria Math"/>
-                  </w:rPr>
-                  <m:t>000</m:t>
+                  <m:t>10,000,000</m:t>
                 </m:r>
               </m:oMath>
             </m:oMathPara>
@@ -14225,19 +14201,7 @@
                   <w:rPr>
                     <w:rFonts w:ascii="Cambria Math" w:eastAsiaTheme="minorEastAsia" w:hAnsi="Cambria Math"/>
                   </w:rPr>
-                  <m:t>4</m:t>
-                </m:r>
-                <m:r>
-                  <w:rPr>
-                    <w:rFonts w:ascii="Cambria Math" w:eastAsiaTheme="minorEastAsia" w:hAnsi="Cambria Math"/>
-                  </w:rPr>
-                  <m:t>,</m:t>
-                </m:r>
-                <m:r>
-                  <w:rPr>
-                    <w:rFonts w:ascii="Cambria Math" w:eastAsiaTheme="minorEastAsia" w:hAnsi="Cambria Math"/>
-                  </w:rPr>
-                  <m:t>472</m:t>
+                  <m:t>4,472</m:t>
                 </m:r>
               </m:oMath>
             </m:oMathPara>
@@ -14767,13 +14731,7 @@
               <w:rPr>
                 <w:rFonts w:ascii="Cambria Math" w:eastAsiaTheme="minorEastAsia" w:hAnsi="Cambria Math"/>
               </w:rPr>
-              <m:t>k-1</m:t>
-            </m:r>
-            <m:r>
-              <w:rPr>
-                <w:rFonts w:ascii="Cambria Math" w:eastAsiaTheme="minorEastAsia" w:hAnsi="Cambria Math"/>
-              </w:rPr>
-              <m:t>, n</m:t>
+              <m:t>k-1, n</m:t>
             </m:r>
           </m:e>
         </m:d>
@@ -14797,13 +14755,7 @@
               <w:rPr>
                 <w:rFonts w:ascii="Cambria Math" w:eastAsiaTheme="minorEastAsia" w:hAnsi="Cambria Math"/>
               </w:rPr>
-              <m:t>k</m:t>
-            </m:r>
-            <m:r>
-              <w:rPr>
-                <w:rFonts w:ascii="Cambria Math" w:eastAsiaTheme="minorEastAsia" w:hAnsi="Cambria Math"/>
-              </w:rPr>
-              <m:t>, n</m:t>
+              <m:t>k, n</m:t>
             </m:r>
           </m:e>
         </m:d>
@@ -14827,13 +14779,7 @@
               <w:rPr>
                 <w:rFonts w:ascii="Cambria Math" w:eastAsiaTheme="minorEastAsia" w:hAnsi="Cambria Math"/>
               </w:rPr>
-              <m:t>k</m:t>
-            </m:r>
-            <m:r>
-              <w:rPr>
-                <w:rFonts w:ascii="Cambria Math" w:eastAsiaTheme="minorEastAsia" w:hAnsi="Cambria Math"/>
-              </w:rPr>
-              <m:t>, n</m:t>
+              <m:t>k, n</m:t>
             </m:r>
           </m:e>
         </m:d>
@@ -14857,13 +14803,7 @@
               <w:rPr>
                 <w:rFonts w:ascii="Cambria Math" w:eastAsiaTheme="minorEastAsia" w:hAnsi="Cambria Math"/>
               </w:rPr>
-              <m:t>k+1</m:t>
-            </m:r>
-            <m:r>
-              <w:rPr>
-                <w:rFonts w:ascii="Cambria Math" w:eastAsiaTheme="minorEastAsia" w:hAnsi="Cambria Math"/>
-              </w:rPr>
-              <m:t>, n</m:t>
+              <m:t>k+1, n</m:t>
             </m:r>
           </m:e>
         </m:d>
@@ -14993,13 +14933,7 @@
           <w:rPr>
             <w:rFonts w:ascii="Cambria Math" w:eastAsiaTheme="minorEastAsia" w:hAnsi="Cambria Math"/>
           </w:rPr>
-          <m:t>≪</m:t>
-        </m:r>
-        <m:r>
-          <w:rPr>
-            <w:rFonts w:ascii="Cambria Math" w:eastAsiaTheme="minorEastAsia" w:hAnsi="Cambria Math"/>
-          </w:rPr>
-          <m:t>d</m:t>
+          <m:t>≪d</m:t>
         </m:r>
         <m:d>
           <m:dPr>

</xml_diff>